<commit_message>
Adding accuracy measures summary to evaluation
</commit_message>
<xml_diff>
--- a/Evaluation/Evaluation of forecasting methods.docx
+++ b/Evaluation/Evaluation of forecasting methods.docx
@@ -182,7 +182,7 @@
             <o:lock v:ext="edit" aspectratio="t"/>
           </v:shapetype>
           <v:shape id="_x0000_i1025" type="#_x0000_t75" style="width:366.4pt;height:202.65pt">
-            <v:imagedata r:id="rId5" o:title="belgium-prices-2010"/>
+            <v:imagedata r:id="rId6" o:title="belgium-prices-2010"/>
           </v:shape>
         </w:pict>
       </w:r>
@@ -328,7 +328,7 @@
         <w:lastRenderedPageBreak/>
         <w:pict>
           <v:shape id="_x0000_i1026" type="#_x0000_t75" style="width:329.8pt;height:181.75pt">
-            <v:imagedata r:id="rId6" o:title="SMA-n10"/>
+            <v:imagedata r:id="rId7" o:title="SMA-n10"/>
           </v:shape>
         </w:pict>
       </w:r>
@@ -387,7 +387,7 @@
         </w:rPr>
         <w:pict>
           <v:shape id="_x0000_i1027" type="#_x0000_t75" style="width:328.05pt;height:180.6pt">
-            <v:imagedata r:id="rId7" o:title="SMA-n100"/>
+            <v:imagedata r:id="rId8" o:title="SMA-n100"/>
           </v:shape>
         </w:pict>
       </w:r>
@@ -446,7 +446,7 @@
         </w:rPr>
         <w:pict>
           <v:shape id="_x0000_i1028" type="#_x0000_t75" style="width:332.7pt;height:184.05pt">
-            <v:imagedata r:id="rId8" o:title="SMA-n600"/>
+            <v:imagedata r:id="rId9" o:title="SMA-n600"/>
           </v:shape>
         </w:pict>
       </w:r>
@@ -760,7 +760,7 @@
                     <pic:cNvPicPr/>
                   </pic:nvPicPr>
                   <pic:blipFill>
-                    <a:blip r:embed="rId9">
+                    <a:blip r:embed="rId10">
                       <a:extLst>
                         <a:ext uri="{28A0092B-C50C-407E-A947-70E740481C1C}">
                           <a14:useLocalDpi xmlns:a14="http://schemas.microsoft.com/office/drawing/2010/main" val="0"/>
@@ -937,7 +937,7 @@
                     <pic:cNvPicPr/>
                   </pic:nvPicPr>
                   <pic:blipFill>
-                    <a:blip r:embed="rId10">
+                    <a:blip r:embed="rId11">
                       <a:extLst>
                         <a:ext uri="{28A0092B-C50C-407E-A947-70E740481C1C}">
                           <a14:useLocalDpi xmlns:a14="http://schemas.microsoft.com/office/drawing/2010/main" val="0"/>
@@ -1051,19 +1051,7 @@
         <w:rPr>
           <w:lang w:val="en-GB"/>
         </w:rPr>
-        <w:t>Figur</w:t>
-      </w:r>
-      <w:r>
-        <w:rPr>
-          <w:lang w:val="en-GB"/>
-        </w:rPr>
-        <w:t>e</w:t>
-      </w:r>
-      <w:r>
-        <w:rPr>
-          <w:lang w:val="en-GB"/>
-        </w:rPr>
-        <w:t xml:space="preserve"> </w:t>
+        <w:t xml:space="preserve">Figure </w:t>
       </w:r>
       <w:r>
         <w:rPr>
@@ -1272,7 +1260,7 @@
         </w:rPr>
         <w:pict>
           <v:shape id="_x0000_i1029" type="#_x0000_t75" style="width:332.7pt;height:225.85pt">
-            <v:imagedata r:id="rId11" o:title="be_prices_ses_fc_19"/>
+            <v:imagedata r:id="rId12" o:title="be_prices_ses_fc_19"/>
           </v:shape>
         </w:pict>
       </w:r>
@@ -1620,7 +1608,7 @@
         <w:lastRenderedPageBreak/>
         <w:pict>
           <v:shape id="_x0000_i1030" type="#_x0000_t75" style="width:310.65pt;height:211.35pt">
-            <v:imagedata r:id="rId12" o:title="be_prices_n200_diff1"/>
+            <v:imagedata r:id="rId13" o:title="be_prices_n200_diff1"/>
           </v:shape>
         </w:pict>
       </w:r>
@@ -1692,7 +1680,7 @@
                     </pic:cNvPicPr>
                   </pic:nvPicPr>
                   <pic:blipFill>
-                    <a:blip r:embed="rId13">
+                    <a:blip r:embed="rId14">
                       <a:extLst>
                         <a:ext uri="{28A0092B-C50C-407E-A947-70E740481C1C}">
                           <a14:useLocalDpi xmlns:a14="http://schemas.microsoft.com/office/drawing/2010/main" val="0"/>
@@ -1791,7 +1779,7 @@
                     </pic:cNvPicPr>
                   </pic:nvPicPr>
                   <pic:blipFill>
-                    <a:blip r:embed="rId14">
+                    <a:blip r:embed="rId15">
                       <a:extLst>
                         <a:ext uri="{28A0092B-C50C-407E-A947-70E740481C1C}">
                           <a14:useLocalDpi xmlns:a14="http://schemas.microsoft.com/office/drawing/2010/main" val="0"/>
@@ -1896,33 +1884,68 @@
           <w:lang w:val="en-GB"/>
         </w:rPr>
         <w:lastRenderedPageBreak/>
-        <w:t>Accuracy Measures</w:t>
-      </w:r>
-    </w:p>
-    <w:p>
-      <w:pPr>
-        <w:rPr>
-          <w:lang w:val="en-GB"/>
-        </w:rPr>
-      </w:pPr>
-    </w:p>
-    <w:p>
-      <w:pPr>
-        <w:rPr>
-          <w:lang w:val="en-GB"/>
-        </w:rPr>
-      </w:pPr>
-      <w:r>
-        <w:rPr>
-          <w:lang w:val="en-GB"/>
-        </w:rPr>
-        <w:t xml:space="preserve">Forecast accuracy can be evaluated by </w:t>
-      </w:r>
-      <w:r>
-        <w:rPr>
-          <w:lang w:val="en-GB"/>
-        </w:rPr>
-        <w:t xml:space="preserve">applying functions that investigate </w:t>
+        <w:t>Model Verification</w:t>
+      </w:r>
+    </w:p>
+    <w:p>
+      <w:pPr>
+        <w:rPr>
+          <w:lang w:val="en-GB"/>
+        </w:rPr>
+      </w:pPr>
+    </w:p>
+    <w:p>
+      <w:pPr>
+        <w:rPr>
+          <w:lang w:val="en-GB"/>
+        </w:rPr>
+      </w:pPr>
+      <w:r>
+        <w:rPr>
+          <w:lang w:val="en-GB"/>
+        </w:rPr>
+        <w:t xml:space="preserve">Prediction models can be verified if they provide a good fit to the given data by applying accuracy measurements and investigating certain characteristics of the models. </w:t>
+      </w:r>
+    </w:p>
+    <w:p>
+      <w:pPr>
+        <w:pStyle w:val="berschrift2"/>
+        <w:rPr>
+          <w:lang w:val="en-GB"/>
+        </w:rPr>
+      </w:pPr>
+    </w:p>
+    <w:p>
+      <w:pPr>
+        <w:pStyle w:val="berschrift2"/>
+        <w:rPr>
+          <w:lang w:val="en-GB"/>
+        </w:rPr>
+      </w:pPr>
+      <w:r>
+        <w:rPr>
+          <w:lang w:val="en-GB"/>
+        </w:rPr>
+        <w:t>Accuracy</w:t>
+      </w:r>
+    </w:p>
+    <w:p>
+      <w:pPr>
+        <w:rPr>
+          <w:lang w:val="en-GB"/>
+        </w:rPr>
+      </w:pPr>
+      <w:r>
+        <w:rPr>
+          <w:lang w:val="en-GB"/>
+        </w:rPr>
+        <w:t>Calculating accuracy of forecasting models is a way to see how well the model captures the characteristics of the examined dataset. The key for calculating the accuracy of a model is to</w:t>
+      </w:r>
+      <w:r>
+        <w:rPr>
+          <w:lang w:val="en-GB"/>
+        </w:rPr>
+        <w:t xml:space="preserve"> investigate </w:t>
       </w:r>
       <w:r>
         <w:rPr>
@@ -1948,6 +1971,431 @@
         </w:rPr>
         <w:t xml:space="preserve">from which accuracy measures can be directly derived. </w:t>
       </w:r>
+    </w:p>
+    <w:p>
+      <w:pPr>
+        <w:rPr>
+          <w:lang w:val="en-GB"/>
+        </w:rPr>
+      </w:pPr>
+    </w:p>
+    <w:p>
+      <w:pPr>
+        <w:pStyle w:val="berschrift3"/>
+        <w:rPr>
+          <w:lang w:val="en-GB"/>
+        </w:rPr>
+      </w:pPr>
+      <w:r>
+        <w:rPr>
+          <w:lang w:val="en-GB"/>
+        </w:rPr>
+        <w:t>Residual characteristics</w:t>
+      </w:r>
+    </w:p>
+    <w:p>
+      <w:pPr>
+        <w:rPr>
+          <w:lang w:val="en-GB"/>
+        </w:rPr>
+      </w:pPr>
+      <w:r>
+        <w:rPr>
+          <w:lang w:val="en-GB"/>
+        </w:rPr>
+        <w:t>Residuals or forecast errors should have two characteristics such that the model is using all avail</w:t>
+      </w:r>
+      <w:r>
+        <w:rPr>
+          <w:lang w:val="en-GB"/>
+        </w:rPr>
+        <w:t>able information from the data:</w:t>
+      </w:r>
+    </w:p>
+    <w:p>
+      <w:pPr>
+        <w:pStyle w:val="Listenabsatz"/>
+        <w:numPr>
+          <w:ilvl w:val="0"/>
+          <w:numId w:val="3"/>
+        </w:numPr>
+        <w:rPr>
+          <w:lang w:val="en-GB"/>
+        </w:rPr>
+      </w:pPr>
+      <w:r>
+        <w:rPr>
+          <w:lang w:val="en-GB"/>
+        </w:rPr>
+        <w:t>Residuals of a forecast should be uncorrelated such that there are no errors depending on other forecasting errors</w:t>
+      </w:r>
+    </w:p>
+    <w:p>
+      <w:pPr>
+        <w:pStyle w:val="Listenabsatz"/>
+        <w:numPr>
+          <w:ilvl w:val="0"/>
+          <w:numId w:val="3"/>
+        </w:numPr>
+        <w:rPr>
+          <w:lang w:val="en-GB"/>
+        </w:rPr>
+      </w:pPr>
+      <w:r>
+        <w:rPr>
+          <w:lang w:val="en-GB"/>
+        </w:rPr>
+        <w:t>Residuals should exhibit a zero mean such that errors are spread evenly on average</w:t>
+      </w:r>
+    </w:p>
+    <w:p>
+      <w:pPr>
+        <w:rPr>
+          <w:lang w:val="en-GB"/>
+        </w:rPr>
+      </w:pPr>
+      <w:r>
+        <w:rPr>
+          <w:lang w:val="en-GB"/>
+        </w:rPr>
+        <w:t xml:space="preserve">In addition, for easier calculation of prediction intervals, residuals should exhibit the following two characteristics: </w:t>
+      </w:r>
+    </w:p>
+    <w:p>
+      <w:pPr>
+        <w:pStyle w:val="Listenabsatz"/>
+        <w:numPr>
+          <w:ilvl w:val="0"/>
+          <w:numId w:val="2"/>
+        </w:numPr>
+        <w:rPr>
+          <w:lang w:val="en-GB"/>
+        </w:rPr>
+      </w:pPr>
+      <w:r>
+        <w:rPr>
+          <w:lang w:val="en-GB"/>
+        </w:rPr>
+        <w:t>Residuals are normally distributed over the given timeframe</w:t>
+      </w:r>
+    </w:p>
+    <w:p>
+      <w:pPr>
+        <w:pStyle w:val="Listenabsatz"/>
+        <w:numPr>
+          <w:ilvl w:val="0"/>
+          <w:numId w:val="2"/>
+        </w:numPr>
+        <w:rPr>
+          <w:lang w:val="en-GB"/>
+        </w:rPr>
+      </w:pPr>
+      <w:r>
+        <w:rPr>
+          <w:lang w:val="en-GB"/>
+        </w:rPr>
+        <w:t>Residuals show constant variance</w:t>
+      </w:r>
+    </w:p>
+    <w:p>
+      <w:pPr>
+        <w:rPr>
+          <w:lang w:val="en-GB"/>
+        </w:rPr>
+      </w:pPr>
+      <w:r>
+        <w:rPr>
+          <w:lang w:val="en-GB"/>
+        </w:rPr>
+        <w:t xml:space="preserve">If one of these features is false the prediction model can possibly be improved. Compliance with above points just gives affirmation that the prediction model is sufficiently valid for the given dataset, it does not mean that it cannot be improved. </w:t>
+      </w:r>
+    </w:p>
+    <w:p>
+      <w:pPr>
+        <w:rPr>
+          <w:lang w:val="en-GB"/>
+        </w:rPr>
+      </w:pPr>
+    </w:p>
+    <w:p>
+      <w:pPr>
+        <w:pStyle w:val="berschrift3"/>
+        <w:rPr>
+          <w:lang w:val="en-GB"/>
+        </w:rPr>
+      </w:pPr>
+      <w:r>
+        <w:rPr>
+          <w:lang w:val="en-GB"/>
+        </w:rPr>
+        <w:t>Checking Correlation of forecasting errors</w:t>
+      </w:r>
+    </w:p>
+    <w:p>
+      <w:pPr>
+        <w:rPr>
+          <w:lang w:val="en-GB"/>
+        </w:rPr>
+      </w:pPr>
+      <w:r>
+        <w:rPr>
+          <w:lang w:val="en-GB"/>
+        </w:rPr>
+        <w:t xml:space="preserve">A correlogram of residuals is obtained by calculating an auto-correlation function on the set of residuals for a minium and maximum amount of lags. </w:t>
+      </w:r>
+      <w:r>
+        <w:rPr>
+          <w:lang w:val="en-GB"/>
+        </w:rPr>
+        <w:t>(insert graphic)</w:t>
+      </w:r>
+    </w:p>
+    <w:p>
+      <w:pPr>
+        <w:rPr>
+          <w:lang w:val="en-GB"/>
+        </w:rPr>
+      </w:pPr>
+      <w:r>
+        <w:rPr>
+          <w:lang w:val="en-GB"/>
+        </w:rPr>
+        <w:t xml:space="preserve">A significance test is carried out to test if </w:t>
+      </w:r>
+      <w:r>
+        <w:rPr>
+          <w:lang w:val="en-GB"/>
+        </w:rPr>
+        <w:t xml:space="preserve">there is significant evidence for </w:t>
+      </w:r>
+      <w:r>
+        <w:rPr>
+          <w:lang w:val="en-GB"/>
+        </w:rPr>
+        <w:t xml:space="preserve">the set of residuals </w:t>
+      </w:r>
+      <w:r>
+        <w:rPr>
+          <w:lang w:val="en-GB"/>
+        </w:rPr>
+        <w:t xml:space="preserve">being </w:t>
+      </w:r>
+      <w:r>
+        <w:rPr>
+          <w:lang w:val="en-GB"/>
+        </w:rPr>
+        <w:t xml:space="preserve">uncorrelated. </w:t>
+      </w:r>
+      <w:r>
+        <w:rPr>
+          <w:lang w:val="en-GB"/>
+        </w:rPr>
+        <w:t>This can be done by the Ljung-box test</w:t>
+      </w:r>
+      <w:r>
+        <w:rPr>
+          <w:lang w:val="en-GB"/>
+        </w:rPr>
+        <w:t xml:space="preserve"> which is a statistical test for autocorrelation of a time series. </w:t>
+      </w:r>
+    </w:p>
+    <w:p>
+      <w:pPr>
+        <w:rPr>
+          <w:lang w:val="en-GB"/>
+        </w:rPr>
+      </w:pPr>
+      <w:r>
+        <w:rPr>
+          <w:lang w:val="en-GB"/>
+        </w:rPr>
+        <w:t xml:space="preserve">One of the outputs of the Ljung-box test is the so called p-value which is a value between 0 and 1 where the more there is evidence for correlation the closer the value gets to zero. Thus, a value close to one indicates very little evidence for dependency between lags. </w:t>
+      </w:r>
+    </w:p>
+    <w:p>
+      <w:pPr>
+        <w:rPr>
+          <w:lang w:val="en-GB"/>
+        </w:rPr>
+      </w:pPr>
+    </w:p>
+    <w:p>
+      <w:pPr>
+        <w:rPr>
+          <w:lang w:val="en-GB"/>
+        </w:rPr>
+      </w:pPr>
+    </w:p>
+    <w:p>
+      <w:pPr>
+        <w:rPr>
+          <w:lang w:val="en-GB"/>
+        </w:rPr>
+      </w:pPr>
+    </w:p>
+    <w:p>
+      <w:pPr>
+        <w:rPr>
+          <w:lang w:val="en-GB"/>
+        </w:rPr>
+      </w:pPr>
+    </w:p>
+    <w:p>
+      <w:pPr>
+        <w:pStyle w:val="berschrift2"/>
+        <w:rPr>
+          <w:lang w:val="en-GB"/>
+        </w:rPr>
+      </w:pPr>
+      <w:r>
+        <w:rPr>
+          <w:lang w:val="en-GB"/>
+        </w:rPr>
+        <w:lastRenderedPageBreak/>
+        <w:t>Forecasting test</w:t>
+      </w:r>
+    </w:p>
+    <w:p>
+      <w:pPr>
+        <w:rPr>
+          <w:lang w:val="en-GB"/>
+        </w:rPr>
+      </w:pPr>
+      <w:r>
+        <w:rPr>
+          <w:lang w:val="en-GB"/>
+        </w:rPr>
+        <w:t xml:space="preserve">Now we will take energy price data from the PJM power market in the US and based on that apply different forecasting methods at different time scales. </w:t>
+      </w:r>
+    </w:p>
+    <w:p>
+      <w:pPr>
+        <w:rPr>
+          <w:lang w:val="en-GB"/>
+        </w:rPr>
+      </w:pPr>
+    </w:p>
+    <w:p>
+      <w:pPr>
+        <w:rPr>
+          <w:lang w:val="en-GB"/>
+        </w:rPr>
+      </w:pPr>
+      <w:r>
+        <w:rPr>
+          <w:lang w:val="en-GB"/>
+        </w:rPr>
+        <w:t xml:space="preserve">We will take US power data from the city of Detroit for various time intervals, which are one week, two weeks, one month, three months, and six months. </w:t>
+      </w:r>
+    </w:p>
+    <w:p>
+      <w:pPr>
+        <w:rPr>
+          <w:lang w:val="en-GB"/>
+        </w:rPr>
+      </w:pPr>
+    </w:p>
+    <w:p>
+      <w:pPr>
+        <w:pStyle w:val="berschrift2"/>
+        <w:rPr>
+          <w:lang w:val="en-GB"/>
+        </w:rPr>
+      </w:pPr>
+      <w:r>
+        <w:rPr>
+          <w:lang w:val="en-GB"/>
+        </w:rPr>
+        <w:t>Forecasts by time range</w:t>
+      </w:r>
+    </w:p>
+    <w:p>
+      <w:pPr>
+        <w:rPr>
+          <w:lang w:val="en-GB"/>
+        </w:rPr>
+      </w:pPr>
+    </w:p>
+    <w:p>
+      <w:pPr>
+        <w:pStyle w:val="berschrift3"/>
+        <w:rPr>
+          <w:lang w:val="en-GB"/>
+        </w:rPr>
+      </w:pPr>
+      <w:r>
+        <w:rPr>
+          <w:lang w:val="en-GB"/>
+        </w:rPr>
+        <w:t>One week power data</w:t>
+      </w:r>
+    </w:p>
+    <w:p>
+      <w:pPr>
+        <w:rPr>
+          <w:lang w:val="en-GB"/>
+        </w:rPr>
+      </w:pPr>
+    </w:p>
+    <w:p>
+      <w:pPr>
+        <w:rPr>
+          <w:lang w:val="en-GB"/>
+        </w:rPr>
+      </w:pPr>
+    </w:p>
+    <w:p>
+      <w:pPr>
+        <w:rPr>
+          <w:lang w:val="en-GB"/>
+        </w:rPr>
+      </w:pPr>
+    </w:p>
+    <w:p>
+      <w:pPr>
+        <w:pStyle w:val="berschrift3"/>
+        <w:rPr>
+          <w:lang w:val="en-GB"/>
+        </w:rPr>
+      </w:pPr>
+      <w:r>
+        <w:rPr>
+          <w:lang w:val="en-GB"/>
+        </w:rPr>
+        <w:t>Autocorrelation Tests</w:t>
+      </w:r>
+    </w:p>
+    <w:p>
+      <w:pPr>
+        <w:tabs>
+          <w:tab w:val="left" w:pos="916"/>
+          <w:tab w:val="left" w:pos="1832"/>
+          <w:tab w:val="left" w:pos="2748"/>
+          <w:tab w:val="left" w:pos="3664"/>
+          <w:tab w:val="left" w:pos="4580"/>
+          <w:tab w:val="left" w:pos="5496"/>
+          <w:tab w:val="left" w:pos="6412"/>
+          <w:tab w:val="left" w:pos="7328"/>
+          <w:tab w:val="left" w:pos="8244"/>
+          <w:tab w:val="left" w:pos="9160"/>
+          <w:tab w:val="left" w:pos="10076"/>
+          <w:tab w:val="left" w:pos="10992"/>
+          <w:tab w:val="left" w:pos="11908"/>
+          <w:tab w:val="left" w:pos="12824"/>
+          <w:tab w:val="left" w:pos="13740"/>
+          <w:tab w:val="left" w:pos="14656"/>
+        </w:tabs>
+        <w:wordWrap w:val="0"/>
+        <w:spacing w:after="0" w:line="240" w:lineRule="auto"/>
+        <w:rPr>
+          <w:rFonts w:ascii="Lucida Console" w:eastAsia="Times New Roman" w:hAnsi="Lucida Console" w:cs="Courier New"/>
+          <w:color w:val="000000"/>
+          <w:sz w:val="20"/>
+          <w:szCs w:val="20"/>
+          <w:shd w:val="clear" w:color="auto" w:fill="E1E2E5"/>
+          <w:lang w:val="en-GB" w:eastAsia="de-AT"/>
+        </w:rPr>
+      </w:pPr>
     </w:p>
     <w:p>
       <w:pPr>
@@ -1957,19 +2405,6 @@
       </w:pPr>
       <w:bookmarkStart w:id="8" w:name="_GoBack"/>
       <w:bookmarkEnd w:id="8"/>
-    </w:p>
-    <w:p>
-      <w:pPr>
-        <w:rPr>
-          <w:lang w:val="en-GB"/>
-        </w:rPr>
-      </w:pPr>
-      <w:r>
-        <w:rPr>
-          <w:lang w:val="en-GB"/>
-        </w:rPr>
-        <w:t xml:space="preserve">% which are aggregated and processed to result in values of accuracy measures that can be compared across several methods. </w:t>
-      </w:r>
     </w:p>
     <w:sectPr>
       <w:pgSz w:w="11906" w:h="16838"/>
@@ -1979,6 +2414,335 @@
     </w:sectPr>
   </w:body>
 </w:document>
+</file>
+
+<file path=word/numbering.xml><?xml version="1.0" encoding="utf-8"?>
+<w:numbering xmlns:wpc="http://schemas.microsoft.com/office/word/2010/wordprocessingCanvas" xmlns:mc="http://schemas.openxmlformats.org/markup-compatibility/2006" xmlns:o="urn:schemas-microsoft-com:office:office" xmlns:r="http://schemas.openxmlformats.org/officeDocument/2006/relationships" xmlns:m="http://schemas.openxmlformats.org/officeDocument/2006/math" xmlns:v="urn:schemas-microsoft-com:vml" xmlns:wp14="http://schemas.microsoft.com/office/word/2010/wordprocessingDrawing" xmlns:wp="http://schemas.openxmlformats.org/drawingml/2006/wordprocessingDrawing" xmlns:w10="urn:schemas-microsoft-com:office:word" xmlns:w="http://schemas.openxmlformats.org/wordprocessingml/2006/main" xmlns:w14="http://schemas.microsoft.com/office/word/2010/wordml" xmlns:w15="http://schemas.microsoft.com/office/word/2012/wordml" xmlns:wpg="http://schemas.microsoft.com/office/word/2010/wordprocessingGroup" xmlns:wpi="http://schemas.microsoft.com/office/word/2010/wordprocessingInk" xmlns:wne="http://schemas.microsoft.com/office/word/2006/wordml" xmlns:wps="http://schemas.microsoft.com/office/word/2010/wordprocessingShape" mc:Ignorable="w14 w15 wp14">
+  <w:abstractNum w:abstractNumId="0">
+    <w:nsid w:val="15E6495E"/>
+    <w:multiLevelType w:val="hybridMultilevel"/>
+    <w:tmpl w:val="A0F68F7A"/>
+    <w:lvl w:ilvl="0" w:tplc="638E951A">
+      <w:start w:val="3"/>
+      <w:numFmt w:val="bullet"/>
+      <w:lvlText w:val=""/>
+      <w:lvlJc w:val="left"/>
+      <w:pPr>
+        <w:ind w:left="720" w:hanging="360"/>
+      </w:pPr>
+      <w:rPr>
+        <w:rFonts w:ascii="Symbol" w:eastAsiaTheme="minorHAnsi" w:hAnsi="Symbol" w:cstheme="minorBidi" w:hint="default"/>
+      </w:rPr>
+    </w:lvl>
+    <w:lvl w:ilvl="1" w:tplc="0C070003" w:tentative="1">
+      <w:start w:val="1"/>
+      <w:numFmt w:val="bullet"/>
+      <w:lvlText w:val="o"/>
+      <w:lvlJc w:val="left"/>
+      <w:pPr>
+        <w:ind w:left="1440" w:hanging="360"/>
+      </w:pPr>
+      <w:rPr>
+        <w:rFonts w:ascii="Courier New" w:hAnsi="Courier New" w:cs="Courier New" w:hint="default"/>
+      </w:rPr>
+    </w:lvl>
+    <w:lvl w:ilvl="2" w:tplc="0C070005" w:tentative="1">
+      <w:start w:val="1"/>
+      <w:numFmt w:val="bullet"/>
+      <w:lvlText w:val=""/>
+      <w:lvlJc w:val="left"/>
+      <w:pPr>
+        <w:ind w:left="2160" w:hanging="360"/>
+      </w:pPr>
+      <w:rPr>
+        <w:rFonts w:ascii="Wingdings" w:hAnsi="Wingdings" w:hint="default"/>
+      </w:rPr>
+    </w:lvl>
+    <w:lvl w:ilvl="3" w:tplc="0C070001" w:tentative="1">
+      <w:start w:val="1"/>
+      <w:numFmt w:val="bullet"/>
+      <w:lvlText w:val=""/>
+      <w:lvlJc w:val="left"/>
+      <w:pPr>
+        <w:ind w:left="2880" w:hanging="360"/>
+      </w:pPr>
+      <w:rPr>
+        <w:rFonts w:ascii="Symbol" w:hAnsi="Symbol" w:hint="default"/>
+      </w:rPr>
+    </w:lvl>
+    <w:lvl w:ilvl="4" w:tplc="0C070003" w:tentative="1">
+      <w:start w:val="1"/>
+      <w:numFmt w:val="bullet"/>
+      <w:lvlText w:val="o"/>
+      <w:lvlJc w:val="left"/>
+      <w:pPr>
+        <w:ind w:left="3600" w:hanging="360"/>
+      </w:pPr>
+      <w:rPr>
+        <w:rFonts w:ascii="Courier New" w:hAnsi="Courier New" w:cs="Courier New" w:hint="default"/>
+      </w:rPr>
+    </w:lvl>
+    <w:lvl w:ilvl="5" w:tplc="0C070005" w:tentative="1">
+      <w:start w:val="1"/>
+      <w:numFmt w:val="bullet"/>
+      <w:lvlText w:val=""/>
+      <w:lvlJc w:val="left"/>
+      <w:pPr>
+        <w:ind w:left="4320" w:hanging="360"/>
+      </w:pPr>
+      <w:rPr>
+        <w:rFonts w:ascii="Wingdings" w:hAnsi="Wingdings" w:hint="default"/>
+      </w:rPr>
+    </w:lvl>
+    <w:lvl w:ilvl="6" w:tplc="0C070001" w:tentative="1">
+      <w:start w:val="1"/>
+      <w:numFmt w:val="bullet"/>
+      <w:lvlText w:val=""/>
+      <w:lvlJc w:val="left"/>
+      <w:pPr>
+        <w:ind w:left="5040" w:hanging="360"/>
+      </w:pPr>
+      <w:rPr>
+        <w:rFonts w:ascii="Symbol" w:hAnsi="Symbol" w:hint="default"/>
+      </w:rPr>
+    </w:lvl>
+    <w:lvl w:ilvl="7" w:tplc="0C070003" w:tentative="1">
+      <w:start w:val="1"/>
+      <w:numFmt w:val="bullet"/>
+      <w:lvlText w:val="o"/>
+      <w:lvlJc w:val="left"/>
+      <w:pPr>
+        <w:ind w:left="5760" w:hanging="360"/>
+      </w:pPr>
+      <w:rPr>
+        <w:rFonts w:ascii="Courier New" w:hAnsi="Courier New" w:cs="Courier New" w:hint="default"/>
+      </w:rPr>
+    </w:lvl>
+    <w:lvl w:ilvl="8" w:tplc="0C070005" w:tentative="1">
+      <w:start w:val="1"/>
+      <w:numFmt w:val="bullet"/>
+      <w:lvlText w:val=""/>
+      <w:lvlJc w:val="left"/>
+      <w:pPr>
+        <w:ind w:left="6480" w:hanging="360"/>
+      </w:pPr>
+      <w:rPr>
+        <w:rFonts w:ascii="Wingdings" w:hAnsi="Wingdings" w:hint="default"/>
+      </w:rPr>
+    </w:lvl>
+  </w:abstractNum>
+  <w:abstractNum w:abstractNumId="1">
+    <w:nsid w:val="46480AF0"/>
+    <w:multiLevelType w:val="hybridMultilevel"/>
+    <w:tmpl w:val="F7B68EB4"/>
+    <w:lvl w:ilvl="0" w:tplc="0C070011">
+      <w:start w:val="1"/>
+      <w:numFmt w:val="decimal"/>
+      <w:lvlText w:val="%1)"/>
+      <w:lvlJc w:val="left"/>
+      <w:pPr>
+        <w:ind w:left="720" w:hanging="360"/>
+      </w:pPr>
+      <w:rPr>
+        <w:rFonts w:hint="default"/>
+      </w:rPr>
+    </w:lvl>
+    <w:lvl w:ilvl="1" w:tplc="0C070019" w:tentative="1">
+      <w:start w:val="1"/>
+      <w:numFmt w:val="lowerLetter"/>
+      <w:lvlText w:val="%2."/>
+      <w:lvlJc w:val="left"/>
+      <w:pPr>
+        <w:ind w:left="1440" w:hanging="360"/>
+      </w:pPr>
+    </w:lvl>
+    <w:lvl w:ilvl="2" w:tplc="0C07001B" w:tentative="1">
+      <w:start w:val="1"/>
+      <w:numFmt w:val="lowerRoman"/>
+      <w:lvlText w:val="%3."/>
+      <w:lvlJc w:val="right"/>
+      <w:pPr>
+        <w:ind w:left="2160" w:hanging="180"/>
+      </w:pPr>
+    </w:lvl>
+    <w:lvl w:ilvl="3" w:tplc="0C07000F" w:tentative="1">
+      <w:start w:val="1"/>
+      <w:numFmt w:val="decimal"/>
+      <w:lvlText w:val="%4."/>
+      <w:lvlJc w:val="left"/>
+      <w:pPr>
+        <w:ind w:left="2880" w:hanging="360"/>
+      </w:pPr>
+    </w:lvl>
+    <w:lvl w:ilvl="4" w:tplc="0C070019" w:tentative="1">
+      <w:start w:val="1"/>
+      <w:numFmt w:val="lowerLetter"/>
+      <w:lvlText w:val="%5."/>
+      <w:lvlJc w:val="left"/>
+      <w:pPr>
+        <w:ind w:left="3600" w:hanging="360"/>
+      </w:pPr>
+    </w:lvl>
+    <w:lvl w:ilvl="5" w:tplc="0C07001B" w:tentative="1">
+      <w:start w:val="1"/>
+      <w:numFmt w:val="lowerRoman"/>
+      <w:lvlText w:val="%6."/>
+      <w:lvlJc w:val="right"/>
+      <w:pPr>
+        <w:ind w:left="4320" w:hanging="180"/>
+      </w:pPr>
+    </w:lvl>
+    <w:lvl w:ilvl="6" w:tplc="0C07000F" w:tentative="1">
+      <w:start w:val="1"/>
+      <w:numFmt w:val="decimal"/>
+      <w:lvlText w:val="%7."/>
+      <w:lvlJc w:val="left"/>
+      <w:pPr>
+        <w:ind w:left="5040" w:hanging="360"/>
+      </w:pPr>
+    </w:lvl>
+    <w:lvl w:ilvl="7" w:tplc="0C070019" w:tentative="1">
+      <w:start w:val="1"/>
+      <w:numFmt w:val="lowerLetter"/>
+      <w:lvlText w:val="%8."/>
+      <w:lvlJc w:val="left"/>
+      <w:pPr>
+        <w:ind w:left="5760" w:hanging="360"/>
+      </w:pPr>
+    </w:lvl>
+    <w:lvl w:ilvl="8" w:tplc="0C07001B" w:tentative="1">
+      <w:start w:val="1"/>
+      <w:numFmt w:val="lowerRoman"/>
+      <w:lvlText w:val="%9."/>
+      <w:lvlJc w:val="right"/>
+      <w:pPr>
+        <w:ind w:left="6480" w:hanging="180"/>
+      </w:pPr>
+    </w:lvl>
+  </w:abstractNum>
+  <w:abstractNum w:abstractNumId="2">
+    <w:nsid w:val="54BA345C"/>
+    <w:multiLevelType w:val="hybridMultilevel"/>
+    <w:tmpl w:val="F0E2D5A0"/>
+    <w:lvl w:ilvl="0" w:tplc="6358BD34">
+      <w:start w:val="3"/>
+      <w:numFmt w:val="bullet"/>
+      <w:lvlText w:val=""/>
+      <w:lvlJc w:val="left"/>
+      <w:pPr>
+        <w:ind w:left="720" w:hanging="360"/>
+      </w:pPr>
+      <w:rPr>
+        <w:rFonts w:ascii="Symbol" w:eastAsiaTheme="minorHAnsi" w:hAnsi="Symbol" w:cstheme="minorBidi" w:hint="default"/>
+      </w:rPr>
+    </w:lvl>
+    <w:lvl w:ilvl="1" w:tplc="0C070003" w:tentative="1">
+      <w:start w:val="1"/>
+      <w:numFmt w:val="bullet"/>
+      <w:lvlText w:val="o"/>
+      <w:lvlJc w:val="left"/>
+      <w:pPr>
+        <w:ind w:left="1440" w:hanging="360"/>
+      </w:pPr>
+      <w:rPr>
+        <w:rFonts w:ascii="Courier New" w:hAnsi="Courier New" w:cs="Courier New" w:hint="default"/>
+      </w:rPr>
+    </w:lvl>
+    <w:lvl w:ilvl="2" w:tplc="0C070005" w:tentative="1">
+      <w:start w:val="1"/>
+      <w:numFmt w:val="bullet"/>
+      <w:lvlText w:val=""/>
+      <w:lvlJc w:val="left"/>
+      <w:pPr>
+        <w:ind w:left="2160" w:hanging="360"/>
+      </w:pPr>
+      <w:rPr>
+        <w:rFonts w:ascii="Wingdings" w:hAnsi="Wingdings" w:hint="default"/>
+      </w:rPr>
+    </w:lvl>
+    <w:lvl w:ilvl="3" w:tplc="0C070001" w:tentative="1">
+      <w:start w:val="1"/>
+      <w:numFmt w:val="bullet"/>
+      <w:lvlText w:val=""/>
+      <w:lvlJc w:val="left"/>
+      <w:pPr>
+        <w:ind w:left="2880" w:hanging="360"/>
+      </w:pPr>
+      <w:rPr>
+        <w:rFonts w:ascii="Symbol" w:hAnsi="Symbol" w:hint="default"/>
+      </w:rPr>
+    </w:lvl>
+    <w:lvl w:ilvl="4" w:tplc="0C070003" w:tentative="1">
+      <w:start w:val="1"/>
+      <w:numFmt w:val="bullet"/>
+      <w:lvlText w:val="o"/>
+      <w:lvlJc w:val="left"/>
+      <w:pPr>
+        <w:ind w:left="3600" w:hanging="360"/>
+      </w:pPr>
+      <w:rPr>
+        <w:rFonts w:ascii="Courier New" w:hAnsi="Courier New" w:cs="Courier New" w:hint="default"/>
+      </w:rPr>
+    </w:lvl>
+    <w:lvl w:ilvl="5" w:tplc="0C070005" w:tentative="1">
+      <w:start w:val="1"/>
+      <w:numFmt w:val="bullet"/>
+      <w:lvlText w:val=""/>
+      <w:lvlJc w:val="left"/>
+      <w:pPr>
+        <w:ind w:left="4320" w:hanging="360"/>
+      </w:pPr>
+      <w:rPr>
+        <w:rFonts w:ascii="Wingdings" w:hAnsi="Wingdings" w:hint="default"/>
+      </w:rPr>
+    </w:lvl>
+    <w:lvl w:ilvl="6" w:tplc="0C070001" w:tentative="1">
+      <w:start w:val="1"/>
+      <w:numFmt w:val="bullet"/>
+      <w:lvlText w:val=""/>
+      <w:lvlJc w:val="left"/>
+      <w:pPr>
+        <w:ind w:left="5040" w:hanging="360"/>
+      </w:pPr>
+      <w:rPr>
+        <w:rFonts w:ascii="Symbol" w:hAnsi="Symbol" w:hint="default"/>
+      </w:rPr>
+    </w:lvl>
+    <w:lvl w:ilvl="7" w:tplc="0C070003" w:tentative="1">
+      <w:start w:val="1"/>
+      <w:numFmt w:val="bullet"/>
+      <w:lvlText w:val="o"/>
+      <w:lvlJc w:val="left"/>
+      <w:pPr>
+        <w:ind w:left="5760" w:hanging="360"/>
+      </w:pPr>
+      <w:rPr>
+        <w:rFonts w:ascii="Courier New" w:hAnsi="Courier New" w:cs="Courier New" w:hint="default"/>
+      </w:rPr>
+    </w:lvl>
+    <w:lvl w:ilvl="8" w:tplc="0C070005" w:tentative="1">
+      <w:start w:val="1"/>
+      <w:numFmt w:val="bullet"/>
+      <w:lvlText w:val=""/>
+      <w:lvlJc w:val="left"/>
+      <w:pPr>
+        <w:ind w:left="6480" w:hanging="360"/>
+      </w:pPr>
+      <w:rPr>
+        <w:rFonts w:ascii="Wingdings" w:hAnsi="Wingdings" w:hint="default"/>
+      </w:rPr>
+    </w:lvl>
+  </w:abstractNum>
+  <w:num w:numId="1">
+    <w:abstractNumId w:val="1"/>
+  </w:num>
+  <w:num w:numId="2">
+    <w:abstractNumId w:val="2"/>
+  </w:num>
+  <w:num w:numId="3">
+    <w:abstractNumId w:val="0"/>
+  </w:num>
+</w:numbering>
 </file>
 
 <file path=word/styles.xml><?xml version="1.0" encoding="utf-8"?>
@@ -2525,6 +3289,77 @@
       <w:szCs w:val="18"/>
     </w:rPr>
   </w:style>
+  <w:style w:type="paragraph" w:styleId="Listenabsatz">
+    <w:name w:val="List Paragraph"/>
+    <w:basedOn w:val="Standard"/>
+    <w:uiPriority w:val="34"/>
+    <w:qFormat/>
+    <w:rsid w:val="00531BDC"/>
+    <w:pPr>
+      <w:ind w:left="720"/>
+      <w:contextualSpacing/>
+    </w:pPr>
+  </w:style>
+  <w:style w:type="paragraph" w:styleId="HTMLVorformatiert">
+    <w:name w:val="HTML Preformatted"/>
+    <w:basedOn w:val="Standard"/>
+    <w:link w:val="HTMLVorformatiertZchn"/>
+    <w:uiPriority w:val="99"/>
+    <w:semiHidden/>
+    <w:unhideWhenUsed/>
+    <w:rsid w:val="00533B61"/>
+    <w:pPr>
+      <w:tabs>
+        <w:tab w:val="left" w:pos="916"/>
+        <w:tab w:val="left" w:pos="1832"/>
+        <w:tab w:val="left" w:pos="2748"/>
+        <w:tab w:val="left" w:pos="3664"/>
+        <w:tab w:val="left" w:pos="4580"/>
+        <w:tab w:val="left" w:pos="5496"/>
+        <w:tab w:val="left" w:pos="6412"/>
+        <w:tab w:val="left" w:pos="7328"/>
+        <w:tab w:val="left" w:pos="8244"/>
+        <w:tab w:val="left" w:pos="9160"/>
+        <w:tab w:val="left" w:pos="10076"/>
+        <w:tab w:val="left" w:pos="10992"/>
+        <w:tab w:val="left" w:pos="11908"/>
+        <w:tab w:val="left" w:pos="12824"/>
+        <w:tab w:val="left" w:pos="13740"/>
+        <w:tab w:val="left" w:pos="14656"/>
+      </w:tabs>
+      <w:spacing w:after="0" w:line="240" w:lineRule="auto"/>
+    </w:pPr>
+    <w:rPr>
+      <w:rFonts w:ascii="Courier New" w:eastAsia="Times New Roman" w:hAnsi="Courier New" w:cs="Courier New"/>
+      <w:sz w:val="20"/>
+      <w:szCs w:val="20"/>
+      <w:lang w:eastAsia="de-AT"/>
+    </w:rPr>
+  </w:style>
+  <w:style w:type="character" w:customStyle="1" w:styleId="HTMLVorformatiertZchn">
+    <w:name w:val="HTML Vorformatiert Zchn"/>
+    <w:basedOn w:val="Absatz-Standardschriftart"/>
+    <w:link w:val="HTMLVorformatiert"/>
+    <w:uiPriority w:val="99"/>
+    <w:semiHidden/>
+    <w:rsid w:val="00533B61"/>
+    <w:rPr>
+      <w:rFonts w:ascii="Courier New" w:eastAsia="Times New Roman" w:hAnsi="Courier New" w:cs="Courier New"/>
+      <w:sz w:val="20"/>
+      <w:szCs w:val="20"/>
+      <w:lang w:eastAsia="de-AT"/>
+    </w:rPr>
+  </w:style>
+  <w:style w:type="character" w:customStyle="1" w:styleId="gewyw5ybjeb">
+    <w:name w:val="gewyw5ybjeb"/>
+    <w:basedOn w:val="Absatz-Standardschriftart"/>
+    <w:rsid w:val="000C01C7"/>
+  </w:style>
+  <w:style w:type="character" w:customStyle="1" w:styleId="gewyw5ybmdb">
+    <w:name w:val="gewyw5ybmdb"/>
+    <w:basedOn w:val="Absatz-Standardschriftart"/>
+    <w:rsid w:val="000C01C7"/>
+  </w:style>
 </w:styles>
 </file>
 
@@ -2794,7 +3629,7 @@
 </file>
 
 <file path=customXml/itemProps1.xml><?xml version="1.0" encoding="utf-8"?>
-<ds:datastoreItem xmlns:ds="http://schemas.openxmlformats.org/officeDocument/2006/customXml" ds:itemID="{06847643-9119-42E6-AB23-B25D4323E867}">
+<ds:datastoreItem xmlns:ds="http://schemas.openxmlformats.org/officeDocument/2006/customXml" ds:itemID="{E7F572E3-A297-4455-B4F4-CCFE5AD16C5F}">
   <ds:schemaRefs>
     <ds:schemaRef ds:uri="http://schemas.openxmlformats.org/officeDocument/2006/bibliography"/>
   </ds:schemaRefs>

</xml_diff>

<commit_message>
Adding description about ARIMA models
</commit_message>
<xml_diff>
--- a/Evaluation/Evaluation of forecasting methods.docx
+++ b/Evaluation/Evaluation of forecasting methods.docx
@@ -2403,8 +2403,638 @@
           <w:lang w:val="en-GB"/>
         </w:rPr>
       </w:pPr>
+    </w:p>
+    <w:p>
+      <w:pPr>
+        <w:rPr>
+          <w:lang w:val="en-GB"/>
+        </w:rPr>
+      </w:pPr>
+    </w:p>
+    <w:p>
+      <w:pPr>
+        <w:rPr>
+          <w:lang w:val="en-GB"/>
+        </w:rPr>
+      </w:pPr>
+    </w:p>
+    <w:p>
+      <w:pPr>
+        <w:pStyle w:val="berschrift2"/>
+        <w:rPr>
+          <w:lang w:val="en-GB"/>
+        </w:rPr>
+      </w:pPr>
+      <w:r>
+        <w:rPr>
+          <w:lang w:val="en-GB"/>
+        </w:rPr>
+        <w:t>ARIMA models</w:t>
+      </w:r>
+    </w:p>
+    <w:p>
+      <w:pPr>
+        <w:rPr>
+          <w:lang w:val="en-GB"/>
+        </w:rPr>
+      </w:pPr>
+    </w:p>
+    <w:p>
+      <w:pPr>
+        <w:rPr>
+          <w:lang w:val="en-GB"/>
+        </w:rPr>
+      </w:pPr>
+      <w:r>
+        <w:rPr>
+          <w:lang w:val="en-GB"/>
+        </w:rPr>
+        <w:t xml:space="preserve">An ARIMA model may be applied to stationary time series only as it is considered to be an additive model that adds the irregular component to the calculation of the forecasting model. This irregular component is represented by an artificial time series with zero mean and constant variance which is added to the model in order to account for random fluctuations in the dataset. </w:t>
+      </w:r>
+      <w:r>
+        <w:rPr>
+          <w:lang w:val="en-GB"/>
+        </w:rPr>
+        <w:t xml:space="preserve">Thus, the dataset to be examined must also be stationary, that is it has to exhibit a </w:t>
+      </w:r>
+      <w:r>
+        <w:rPr>
+          <w:lang w:val="en-GB"/>
+        </w:rPr>
+        <w:t>near</w:t>
+      </w:r>
       <w:bookmarkStart w:id="8" w:name="_GoBack"/>
       <w:bookmarkEnd w:id="8"/>
+      <w:r>
+        <w:rPr>
+          <w:lang w:val="en-GB"/>
+        </w:rPr>
+        <w:t xml:space="preserve"> constant level and variance. </w:t>
+      </w:r>
+    </w:p>
+    <w:p>
+      <w:pPr>
+        <w:rPr>
+          <w:lang w:val="en-GB"/>
+        </w:rPr>
+      </w:pPr>
+    </w:p>
+    <w:p>
+      <w:pPr>
+        <w:rPr>
+          <w:b/>
+          <w:bCs/>
+        </w:rPr>
+      </w:pPr>
+      <w:r>
+        <w:rPr>
+          <w:b/>
+          <w:bCs/>
+        </w:rPr>
+        <w:t>Formal tests for stationarity</w:t>
+      </w:r>
+    </w:p>
+    <w:p>
+      <w:pPr>
+        <w:rPr>
+          <w:bCs/>
+          <w:lang w:val="en-GB"/>
+        </w:rPr>
+      </w:pPr>
+      <w:r>
+        <w:rPr>
+          <w:bCs/>
+          <w:lang w:val="en-GB"/>
+        </w:rPr>
+        <w:t>There are formal tests available to determine if a given dataset has stationary characteristics to a sufficient degree t</w:t>
+      </w:r>
+      <w:r>
+        <w:rPr>
+          <w:bCs/>
+          <w:lang w:val="en-GB"/>
+        </w:rPr>
+        <w:t xml:space="preserve">o be applied </w:t>
+      </w:r>
+      <w:r>
+        <w:rPr>
+          <w:bCs/>
+          <w:lang w:val="en-GB"/>
+        </w:rPr>
+        <w:t xml:space="preserve">appropriately </w:t>
+      </w:r>
+      <w:r>
+        <w:rPr>
+          <w:bCs/>
+          <w:lang w:val="en-GB"/>
+        </w:rPr>
+        <w:t>i.e. to an ARIMA model</w:t>
+      </w:r>
+      <w:r>
+        <w:rPr>
+          <w:bCs/>
+          <w:lang w:val="en-GB"/>
+        </w:rPr>
+        <w:t xml:space="preserve">. </w:t>
+      </w:r>
+      <w:r>
+        <w:rPr>
+          <w:bCs/>
+          <w:lang w:val="en-GB"/>
+        </w:rPr>
+        <w:t xml:space="preserve">These are so called </w:t>
+      </w:r>
+      <w:r>
+        <w:rPr>
+          <w:bCs/>
+          <w:i/>
+          <w:lang w:val="en-GB"/>
+        </w:rPr>
+        <w:t>unit root tests</w:t>
+      </w:r>
+      <w:r>
+        <w:rPr>
+          <w:bCs/>
+          <w:i/>
+          <w:lang w:val="en-GB"/>
+        </w:rPr>
+        <w:t xml:space="preserve"> </w:t>
+      </w:r>
+      <w:r>
+        <w:rPr>
+          <w:bCs/>
+          <w:lang w:val="en-GB"/>
+        </w:rPr>
+        <w:t xml:space="preserve">since they are basic tests to evaluate the characteristics of a dataset in terms of stationarity. </w:t>
+      </w:r>
+    </w:p>
+    <w:p>
+      <w:pPr>
+        <w:rPr>
+          <w:bCs/>
+          <w:lang w:val="en-GB"/>
+        </w:rPr>
+      </w:pPr>
+    </w:p>
+    <w:p>
+      <w:pPr>
+        <w:pStyle w:val="berschrift3"/>
+        <w:rPr>
+          <w:lang w:val="en-GB"/>
+        </w:rPr>
+      </w:pPr>
+      <w:r>
+        <w:rPr>
+          <w:lang w:val="en-GB"/>
+        </w:rPr>
+        <w:t>Moving average models</w:t>
+      </w:r>
+    </w:p>
+    <w:p>
+      <w:pPr>
+        <w:pStyle w:val="StandardWeb"/>
+        <w:shd w:val="clear" w:color="auto" w:fill="FFFFFF"/>
+        <w:spacing w:before="192" w:beforeAutospacing="0" w:after="120" w:afterAutospacing="0" w:line="315" w:lineRule="atLeast"/>
+        <w:rPr>
+          <w:rFonts w:ascii="Lucida Sans Unicode" w:hAnsi="Lucida Sans Unicode" w:cs="Lucida Sans Unicode"/>
+          <w:i/>
+          <w:color w:val="000000"/>
+          <w:spacing w:val="-2"/>
+          <w:sz w:val="20"/>
+          <w:szCs w:val="20"/>
+          <w:lang w:val="en-GB"/>
+        </w:rPr>
+      </w:pPr>
+      <w:r>
+        <w:rPr>
+          <w:rFonts w:ascii="Lucida Sans Unicode" w:hAnsi="Lucida Sans Unicode" w:cs="Lucida Sans Unicode"/>
+          <w:i/>
+          <w:color w:val="000000"/>
+          <w:spacing w:val="-2"/>
+          <w:sz w:val="20"/>
+          <w:szCs w:val="20"/>
+          <w:lang w:val="en-GB"/>
+        </w:rPr>
+        <w:t>“</w:t>
+      </w:r>
+      <w:r>
+        <w:rPr>
+          <w:rFonts w:ascii="Lucida Sans Unicode" w:hAnsi="Lucida Sans Unicode" w:cs="Lucida Sans Unicode"/>
+          <w:i/>
+          <w:color w:val="000000"/>
+          <w:spacing w:val="-2"/>
+          <w:sz w:val="20"/>
+          <w:szCs w:val="20"/>
+          <w:lang w:val="en-GB"/>
+        </w:rPr>
+        <w:t>We use the principle of parsimony to decide which model is best: that is, we assume that the model with the fewest parameters is best. The ARMA(3,0) model has 3 parameters, the ARMA(0,1) model has 1 parameter, and the ARMA(p,q) model has at least 2 parameters. Therefore, the ARMA(0,1) model is taken as the best model.</w:t>
+      </w:r>
+      <w:r>
+        <w:rPr>
+          <w:rFonts w:ascii="Lucida Sans Unicode" w:hAnsi="Lucida Sans Unicode" w:cs="Lucida Sans Unicode"/>
+          <w:i/>
+          <w:color w:val="000000"/>
+          <w:spacing w:val="-2"/>
+          <w:sz w:val="20"/>
+          <w:szCs w:val="20"/>
+          <w:lang w:val="en-GB"/>
+        </w:rPr>
+        <w:t>”</w:t>
+      </w:r>
+    </w:p>
+    <w:p>
+      <w:pPr>
+        <w:pStyle w:val="StandardWeb"/>
+        <w:shd w:val="clear" w:color="auto" w:fill="FFFFFF"/>
+        <w:spacing w:before="192" w:beforeAutospacing="0" w:after="120" w:afterAutospacing="0" w:line="315" w:lineRule="atLeast"/>
+        <w:rPr>
+          <w:rFonts w:ascii="Lucida Sans Unicode" w:hAnsi="Lucida Sans Unicode" w:cs="Lucida Sans Unicode"/>
+          <w:i/>
+          <w:color w:val="000000"/>
+          <w:spacing w:val="-2"/>
+          <w:sz w:val="20"/>
+          <w:szCs w:val="20"/>
+          <w:lang w:val="en-GB"/>
+        </w:rPr>
+      </w:pPr>
+      <w:r>
+        <w:rPr>
+          <w:rFonts w:ascii="Lucida Sans Unicode" w:hAnsi="Lucida Sans Unicode" w:cs="Lucida Sans Unicode"/>
+          <w:i/>
+          <w:color w:val="000000"/>
+          <w:spacing w:val="-2"/>
+          <w:sz w:val="20"/>
+          <w:szCs w:val="20"/>
+          <w:lang w:val="en-GB"/>
+        </w:rPr>
+        <w:lastRenderedPageBreak/>
+        <w:t>“</w:t>
+      </w:r>
+      <w:r>
+        <w:rPr>
+          <w:rFonts w:ascii="Lucida Sans Unicode" w:hAnsi="Lucida Sans Unicode" w:cs="Lucida Sans Unicode"/>
+          <w:i/>
+          <w:color w:val="000000"/>
+          <w:spacing w:val="-2"/>
+          <w:sz w:val="20"/>
+          <w:szCs w:val="20"/>
+          <w:lang w:val="en-GB"/>
+        </w:rPr>
+        <w:t>An ARMA(0,1) model is a moving average model of order 1, or MA(1) model. This model can be written as: X_t - mu = Z_t - (theta * Z_t-1), where X_t is the stationary time series we are studying (the first differenced series of ages at death of English kings), mu is the mean of time series X_t, Z_t is white noise with mean zero and constant variance, and theta is a parameter that can be estimated.</w:t>
+      </w:r>
+      <w:r>
+        <w:rPr>
+          <w:rFonts w:ascii="Lucida Sans Unicode" w:hAnsi="Lucida Sans Unicode" w:cs="Lucida Sans Unicode"/>
+          <w:i/>
+          <w:color w:val="000000"/>
+          <w:spacing w:val="-2"/>
+          <w:sz w:val="20"/>
+          <w:szCs w:val="20"/>
+          <w:lang w:val="en-GB"/>
+        </w:rPr>
+        <w:t>”</w:t>
+      </w:r>
+    </w:p>
+    <w:p>
+      <w:pPr>
+        <w:pStyle w:val="StandardWeb"/>
+        <w:shd w:val="clear" w:color="auto" w:fill="FFFFFF"/>
+        <w:spacing w:before="192" w:beforeAutospacing="0" w:after="120" w:afterAutospacing="0" w:line="315" w:lineRule="atLeast"/>
+        <w:rPr>
+          <w:rFonts w:ascii="Lucida Sans Unicode" w:hAnsi="Lucida Sans Unicode" w:cs="Lucida Sans Unicode"/>
+          <w:color w:val="000000"/>
+          <w:spacing w:val="-2"/>
+          <w:sz w:val="20"/>
+          <w:szCs w:val="20"/>
+          <w:lang w:val="en-GB"/>
+        </w:rPr>
+      </w:pPr>
+      <w:r>
+        <w:rPr>
+          <w:rFonts w:ascii="Lucida Sans Unicode" w:hAnsi="Lucida Sans Unicode" w:cs="Lucida Sans Unicode"/>
+          <w:color w:val="000000"/>
+          <w:spacing w:val="-2"/>
+          <w:sz w:val="20"/>
+          <w:szCs w:val="20"/>
+          <w:lang w:val="en-GB"/>
+        </w:rPr>
+        <w:t xml:space="preserve">An ARMA(0,1) model is a moving average model of order one since only one step before the current data point is taken into account. The moving average is applied to the irregular series Z_t </w:t>
+      </w:r>
+      <w:r>
+        <w:rPr>
+          <w:rFonts w:ascii="Lucida Sans Unicode" w:hAnsi="Lucida Sans Unicode" w:cs="Lucida Sans Unicode"/>
+          <w:color w:val="000000"/>
+          <w:spacing w:val="-2"/>
+          <w:sz w:val="20"/>
+          <w:szCs w:val="20"/>
+          <w:lang w:val="en-GB"/>
+        </w:rPr>
+        <w:t>having</w:t>
+      </w:r>
+      <w:r>
+        <w:rPr>
+          <w:rFonts w:ascii="Lucida Sans Unicode" w:hAnsi="Lucida Sans Unicode" w:cs="Lucida Sans Unicode"/>
+          <w:color w:val="000000"/>
+          <w:spacing w:val="-2"/>
+          <w:sz w:val="20"/>
+          <w:szCs w:val="20"/>
+          <w:lang w:val="en-GB"/>
+        </w:rPr>
+        <w:t xml:space="preserve"> constant mean and variation, to account for random fluctuations in the data. </w:t>
+      </w:r>
+    </w:p>
+    <w:p>
+      <w:pPr>
+        <w:pStyle w:val="StandardWeb"/>
+        <w:shd w:val="clear" w:color="auto" w:fill="FFFFFF"/>
+        <w:spacing w:before="192" w:beforeAutospacing="0" w:after="120" w:afterAutospacing="0" w:line="315" w:lineRule="atLeast"/>
+        <w:rPr>
+          <w:rFonts w:ascii="Lucida Sans Unicode" w:hAnsi="Lucida Sans Unicode" w:cs="Lucida Sans Unicode"/>
+          <w:color w:val="000000"/>
+          <w:spacing w:val="-2"/>
+          <w:sz w:val="20"/>
+          <w:szCs w:val="20"/>
+          <w:lang w:val="en-GB"/>
+        </w:rPr>
+      </w:pPr>
+      <w:r>
+        <w:rPr>
+          <w:rFonts w:ascii="Lucida Sans Unicode" w:hAnsi="Lucida Sans Unicode" w:cs="Lucida Sans Unicode"/>
+          <w:color w:val="000000"/>
+          <w:spacing w:val="-2"/>
+          <w:sz w:val="20"/>
+          <w:szCs w:val="20"/>
+          <w:lang w:val="en-GB"/>
+        </w:rPr>
+        <w:t xml:space="preserve">Since the irregular series Z_t is added in the calculation, the examined dataset needs to have a near constant mean and variation. </w:t>
+      </w:r>
+    </w:p>
+    <w:p>
+      <w:pPr>
+        <w:rPr>
+          <w:lang w:val="en-GB"/>
+        </w:rPr>
+      </w:pPr>
+    </w:p>
+    <w:p>
+      <w:pPr>
+        <w:rPr>
+          <w:bCs/>
+          <w:lang w:val="en-GB"/>
+        </w:rPr>
+      </w:pPr>
+    </w:p>
+    <w:p>
+      <w:pPr>
+        <w:pStyle w:val="berschrift3"/>
+        <w:rPr>
+          <w:lang w:val="en-GB"/>
+        </w:rPr>
+      </w:pPr>
+      <w:r>
+        <w:rPr>
+          <w:lang w:val="en-GB"/>
+        </w:rPr>
+        <w:t>Autoregressive models</w:t>
+      </w:r>
+    </w:p>
+    <w:p>
+      <w:pPr>
+        <w:pStyle w:val="StandardWeb"/>
+        <w:shd w:val="clear" w:color="auto" w:fill="FFFFFF"/>
+        <w:spacing w:before="192" w:beforeAutospacing="0" w:after="120" w:afterAutospacing="0" w:line="315" w:lineRule="atLeast"/>
+        <w:rPr>
+          <w:rFonts w:ascii="Lucida Sans Unicode" w:hAnsi="Lucida Sans Unicode" w:cs="Lucida Sans Unicode"/>
+          <w:color w:val="000000"/>
+          <w:spacing w:val="-2"/>
+          <w:sz w:val="20"/>
+          <w:szCs w:val="20"/>
+          <w:lang w:val="en-GB"/>
+        </w:rPr>
+      </w:pPr>
+      <w:r>
+        <w:rPr>
+          <w:rFonts w:ascii="Lucida Sans Unicode" w:hAnsi="Lucida Sans Unicode" w:cs="Lucida Sans Unicode"/>
+          <w:i/>
+          <w:color w:val="000000"/>
+          <w:spacing w:val="-2"/>
+          <w:sz w:val="20"/>
+          <w:szCs w:val="20"/>
+          <w:lang w:val="en-GB"/>
+        </w:rPr>
+        <w:t>“</w:t>
+      </w:r>
+      <w:r>
+        <w:rPr>
+          <w:rFonts w:ascii="Lucida Sans Unicode" w:hAnsi="Lucida Sans Unicode" w:cs="Lucida Sans Unicode"/>
+          <w:i/>
+          <w:color w:val="000000"/>
+          <w:spacing w:val="-2"/>
+          <w:sz w:val="20"/>
+          <w:szCs w:val="20"/>
+          <w:lang w:val="en-GB"/>
+        </w:rPr>
+        <w:t>The ARMA(2,0) model has 2 parameters, the ARMA(0,3) model has 3 parameters, and the ARMA(p,q) model has at least 2 parameters. Therefore, using the principle of parsimony, the ARMA(2,0) model and ARMA(p,q) model are equally good candidate models.</w:t>
+      </w:r>
+      <w:r>
+        <w:rPr>
+          <w:rFonts w:ascii="Lucida Sans Unicode" w:hAnsi="Lucida Sans Unicode" w:cs="Lucida Sans Unicode"/>
+          <w:i/>
+          <w:color w:val="000000"/>
+          <w:spacing w:val="-2"/>
+          <w:sz w:val="20"/>
+          <w:szCs w:val="20"/>
+          <w:lang w:val="en-GB"/>
+        </w:rPr>
+        <w:t>”</w:t>
+      </w:r>
+    </w:p>
+    <w:p>
+      <w:pPr>
+        <w:pStyle w:val="StandardWeb"/>
+        <w:shd w:val="clear" w:color="auto" w:fill="FFFFFF"/>
+        <w:spacing w:before="192" w:beforeAutospacing="0" w:after="120" w:afterAutospacing="0" w:line="315" w:lineRule="atLeast"/>
+        <w:rPr>
+          <w:rFonts w:ascii="Lucida Sans Unicode" w:hAnsi="Lucida Sans Unicode" w:cs="Lucida Sans Unicode"/>
+          <w:i/>
+          <w:color w:val="000000"/>
+          <w:spacing w:val="-2"/>
+          <w:sz w:val="20"/>
+          <w:szCs w:val="20"/>
+          <w:lang w:val="en-GB"/>
+        </w:rPr>
+      </w:pPr>
+      <w:r>
+        <w:rPr>
+          <w:rFonts w:ascii="Lucida Sans Unicode" w:hAnsi="Lucida Sans Unicode" w:cs="Lucida Sans Unicode"/>
+          <w:i/>
+          <w:color w:val="000000"/>
+          <w:spacing w:val="-2"/>
+          <w:sz w:val="20"/>
+          <w:szCs w:val="20"/>
+          <w:lang w:val="en-GB"/>
+        </w:rPr>
+        <w:t>“</w:t>
+      </w:r>
+      <w:r>
+        <w:rPr>
+          <w:rFonts w:ascii="Lucida Sans Unicode" w:hAnsi="Lucida Sans Unicode" w:cs="Lucida Sans Unicode"/>
+          <w:i/>
+          <w:color w:val="000000"/>
+          <w:spacing w:val="-2"/>
+          <w:sz w:val="20"/>
+          <w:szCs w:val="20"/>
+          <w:lang w:val="en-GB"/>
+        </w:rPr>
+        <w:t>An ARMA(2,0) model is an autoregressive model of order 2, or AR(2) model. This model can be written as: X_t - mu = (Beta1 * (X_t-1 - mu)) + (Beta2 * (Xt-2 - mu)) + Z_t, where X_t is the stationary time series we are studying (the time series of volcanic dust veil index), mu is the mean of time series X_t, Beta1 and Beta2 are parameters to be estimated, and Z_t is white noise with mean zero and constant variance.</w:t>
+      </w:r>
+      <w:r>
+        <w:rPr>
+          <w:rFonts w:ascii="Lucida Sans Unicode" w:hAnsi="Lucida Sans Unicode" w:cs="Lucida Sans Unicode"/>
+          <w:i/>
+          <w:color w:val="000000"/>
+          <w:spacing w:val="-2"/>
+          <w:sz w:val="20"/>
+          <w:szCs w:val="20"/>
+          <w:lang w:val="en-GB"/>
+        </w:rPr>
+        <w:t>”</w:t>
+      </w:r>
+    </w:p>
+    <w:p>
+      <w:pPr>
+        <w:pStyle w:val="StandardWeb"/>
+        <w:shd w:val="clear" w:color="auto" w:fill="FFFFFF"/>
+        <w:spacing w:before="192" w:beforeAutospacing="0" w:after="120" w:afterAutospacing="0" w:line="315" w:lineRule="atLeast"/>
+        <w:rPr>
+          <w:rFonts w:ascii="Lucida Sans Unicode" w:hAnsi="Lucida Sans Unicode" w:cs="Lucida Sans Unicode"/>
+          <w:i/>
+          <w:color w:val="000000"/>
+          <w:spacing w:val="-2"/>
+          <w:sz w:val="20"/>
+          <w:szCs w:val="20"/>
+          <w:lang w:val="en-GB"/>
+        </w:rPr>
+      </w:pPr>
+      <w:r>
+        <w:rPr>
+          <w:rFonts w:ascii="Lucida Sans Unicode" w:hAnsi="Lucida Sans Unicode" w:cs="Lucida Sans Unicode"/>
+          <w:i/>
+          <w:color w:val="000000"/>
+          <w:spacing w:val="-2"/>
+          <w:sz w:val="20"/>
+          <w:szCs w:val="20"/>
+          <w:shd w:val="clear" w:color="auto" w:fill="FFFFFF"/>
+          <w:lang w:val="en-GB"/>
+        </w:rPr>
+        <w:t>“</w:t>
+      </w:r>
+      <w:r>
+        <w:rPr>
+          <w:rFonts w:ascii="Lucida Sans Unicode" w:hAnsi="Lucida Sans Unicode" w:cs="Lucida Sans Unicode"/>
+          <w:i/>
+          <w:color w:val="000000"/>
+          <w:spacing w:val="-2"/>
+          <w:sz w:val="20"/>
+          <w:szCs w:val="20"/>
+          <w:shd w:val="clear" w:color="auto" w:fill="FFFFFF"/>
+          <w:lang w:val="en-GB"/>
+        </w:rPr>
+        <w:t>An AR (autoregressive) model is usually used to model a time series which shows longer term dependencies between successive observations.</w:t>
+      </w:r>
+      <w:r>
+        <w:rPr>
+          <w:rStyle w:val="apple-converted-space"/>
+          <w:rFonts w:ascii="Lucida Sans Unicode" w:eastAsiaTheme="majorEastAsia" w:hAnsi="Lucida Sans Unicode" w:cs="Lucida Sans Unicode"/>
+          <w:i/>
+          <w:color w:val="000000"/>
+          <w:spacing w:val="-2"/>
+          <w:sz w:val="20"/>
+          <w:szCs w:val="20"/>
+          <w:shd w:val="clear" w:color="auto" w:fill="FFFFFF"/>
+          <w:lang w:val="en-GB"/>
+        </w:rPr>
+        <w:t> </w:t>
+      </w:r>
+      <w:r>
+        <w:rPr>
+          <w:rStyle w:val="apple-converted-space"/>
+          <w:rFonts w:ascii="Lucida Sans Unicode" w:eastAsiaTheme="majorEastAsia" w:hAnsi="Lucida Sans Unicode" w:cs="Lucida Sans Unicode"/>
+          <w:i/>
+          <w:color w:val="000000"/>
+          <w:spacing w:val="-2"/>
+          <w:sz w:val="20"/>
+          <w:szCs w:val="20"/>
+          <w:shd w:val="clear" w:color="auto" w:fill="FFFFFF"/>
+          <w:lang w:val="en-GB"/>
+        </w:rPr>
+        <w:t>“</w:t>
+      </w:r>
+    </w:p>
+    <w:p>
+      <w:pPr>
+        <w:pStyle w:val="StandardWeb"/>
+        <w:shd w:val="clear" w:color="auto" w:fill="FFFFFF"/>
+        <w:spacing w:before="192" w:beforeAutospacing="0" w:after="120" w:afterAutospacing="0" w:line="315" w:lineRule="atLeast"/>
+        <w:rPr>
+          <w:rFonts w:ascii="Lucida Sans Unicode" w:hAnsi="Lucida Sans Unicode" w:cs="Lucida Sans Unicode"/>
+          <w:color w:val="000000"/>
+          <w:spacing w:val="-2"/>
+          <w:sz w:val="20"/>
+          <w:szCs w:val="20"/>
+          <w:lang w:val="en-GB"/>
+        </w:rPr>
+      </w:pPr>
+      <w:r>
+        <w:rPr>
+          <w:rFonts w:ascii="Lucida Sans Unicode" w:hAnsi="Lucida Sans Unicode" w:cs="Lucida Sans Unicode"/>
+          <w:color w:val="000000"/>
+          <w:spacing w:val="-2"/>
+          <w:sz w:val="20"/>
+          <w:szCs w:val="20"/>
+          <w:lang w:val="en-GB"/>
+        </w:rPr>
+        <w:t xml:space="preserve">An ARMA(2,0) model is </w:t>
+      </w:r>
+      <w:r>
+        <w:rPr>
+          <w:rFonts w:ascii="Lucida Sans Unicode" w:hAnsi="Lucida Sans Unicode" w:cs="Lucida Sans Unicode"/>
+          <w:color w:val="000000"/>
+          <w:spacing w:val="-2"/>
+          <w:sz w:val="20"/>
+          <w:szCs w:val="20"/>
+          <w:lang w:val="en-GB"/>
+        </w:rPr>
+        <w:t xml:space="preserve">an autoregressive model </w:t>
+      </w:r>
+      <w:r>
+        <w:rPr>
+          <w:rFonts w:ascii="Lucida Sans Unicode" w:hAnsi="Lucida Sans Unicode" w:cs="Lucida Sans Unicode"/>
+          <w:color w:val="000000"/>
+          <w:spacing w:val="-2"/>
+          <w:sz w:val="20"/>
+          <w:szCs w:val="20"/>
+          <w:lang w:val="en-GB"/>
+        </w:rPr>
+        <w:t>of order two because in the calculation there are two additional steps of the time series considered, each weighted with a coefficient (Beta1 and Beta2). It is auto-regressive since the calculation is based on the series itself</w:t>
+      </w:r>
+      <w:r>
+        <w:rPr>
+          <w:rFonts w:ascii="Lucida Sans Unicode" w:hAnsi="Lucida Sans Unicode" w:cs="Lucida Sans Unicode"/>
+          <w:color w:val="000000"/>
+          <w:spacing w:val="-2"/>
+          <w:sz w:val="20"/>
+          <w:szCs w:val="20"/>
+          <w:lang w:val="en-GB"/>
+        </w:rPr>
+        <w:t xml:space="preserve"> and thus considers history values up to the order of the autoregression. </w:t>
+      </w:r>
+    </w:p>
+    <w:p>
+      <w:pPr>
+        <w:rPr>
+          <w:lang w:val="en-GB"/>
+        </w:rPr>
+      </w:pPr>
     </w:p>
     <w:sectPr>
       <w:pgSz w:w="11906" w:h="16838"/>
@@ -3207,7 +3837,6 @@
   <w:style w:type="character" w:default="1" w:styleId="Absatz-Standardschriftart">
     <w:name w:val="Default Paragraph Font"/>
     <w:uiPriority w:val="1"/>
-    <w:semiHidden/>
     <w:unhideWhenUsed/>
   </w:style>
   <w:style w:type="table" w:default="1" w:styleId="NormaleTabelle">
@@ -3359,6 +3988,28 @@
     <w:name w:val="gewyw5ybmdb"/>
     <w:basedOn w:val="Absatz-Standardschriftart"/>
     <w:rsid w:val="000C01C7"/>
+  </w:style>
+  <w:style w:type="paragraph" w:styleId="StandardWeb">
+    <w:name w:val="Normal (Web)"/>
+    <w:basedOn w:val="Standard"/>
+    <w:uiPriority w:val="99"/>
+    <w:semiHidden/>
+    <w:unhideWhenUsed/>
+    <w:rsid w:val="00D67B31"/>
+    <w:pPr>
+      <w:spacing w:before="100" w:beforeAutospacing="1" w:after="100" w:afterAutospacing="1" w:line="240" w:lineRule="auto"/>
+    </w:pPr>
+    <w:rPr>
+      <w:rFonts w:ascii="Times New Roman" w:eastAsia="Times New Roman" w:hAnsi="Times New Roman" w:cs="Times New Roman"/>
+      <w:sz w:val="24"/>
+      <w:szCs w:val="24"/>
+      <w:lang w:eastAsia="de-AT"/>
+    </w:rPr>
+  </w:style>
+  <w:style w:type="character" w:customStyle="1" w:styleId="apple-converted-space">
+    <w:name w:val="apple-converted-space"/>
+    <w:basedOn w:val="Absatz-Standardschriftart"/>
+    <w:rsid w:val="004E52EF"/>
   </w:style>
 </w:styles>
 </file>
@@ -3629,7 +4280,7 @@
 </file>
 
 <file path=customXml/itemProps1.xml><?xml version="1.0" encoding="utf-8"?>
-<ds:datastoreItem xmlns:ds="http://schemas.openxmlformats.org/officeDocument/2006/customXml" ds:itemID="{E7F572E3-A297-4455-B4F4-CCFE5AD16C5F}">
+<ds:datastoreItem xmlns:ds="http://schemas.openxmlformats.org/officeDocument/2006/customXml" ds:itemID="{B873DBD5-D013-4DF2-A145-082E0C64B7E7}">
   <ds:schemaRefs>
     <ds:schemaRef ds:uri="http://schemas.openxmlformats.org/officeDocument/2006/bibliography"/>
   </ds:schemaRefs>

</xml_diff>

<commit_message>
Some changes to the thesis, notes and Bibliography
</commit_message>
<xml_diff>
--- a/Evaluation/Evaluation of forecasting methods.docx
+++ b/Evaluation/Evaluation of forecasting methods.docx
@@ -4,10 +4,7 @@
   <w:body>
     <w:sdt>
       <w:sdtPr>
-        <w:rPr>
-          <w:color w:val="5B9BD5" w:themeColor="accent1"/>
-        </w:rPr>
-        <w:id w:val="1678383336"/>
+        <w:id w:val="-1719970543"/>
         <w:docPartObj>
           <w:docPartGallery w:val="Cover Pages"/>
           <w:docPartUnique/>
@@ -15,270 +12,50 @@
       </w:sdtPr>
       <w:sdtEndPr>
         <w:rPr>
-          <w:color w:val="auto"/>
-          <w:lang w:val="en-GB"/>
+          <w:b/>
+          <w:bCs/>
         </w:rPr>
       </w:sdtEndPr>
       <w:sdtContent>
+        <w:p/>
         <w:p>
-          <w:pPr>
-            <w:pStyle w:val="KeinLeerraum"/>
-            <w:spacing w:before="1540" w:after="240"/>
-            <w:jc w:val="center"/>
-            <w:rPr>
-              <w:color w:val="5B9BD5" w:themeColor="accent1"/>
-            </w:rPr>
-          </w:pPr>
           <w:r>
             <w:rPr>
               <w:noProof/>
-              <w:color w:val="5B9BD5" w:themeColor="accent1"/>
-              <w:lang w:eastAsia="de-AT"/>
-            </w:rPr>
-            <w:drawing>
-              <wp:inline distT="0" distB="0" distL="0" distR="0">
-                <wp:extent cx="1417320" cy="750898"/>
-                <wp:effectExtent l="0" t="0" r="0" b="0"/>
-                <wp:docPr id="143" name="Bild 143"/>
-                <wp:cNvGraphicFramePr>
-                  <a:graphicFrameLocks xmlns:a="http://schemas.openxmlformats.org/drawingml/2006/main" noChangeAspect="1"/>
-                </wp:cNvGraphicFramePr>
-                <a:graphic xmlns:a="http://schemas.openxmlformats.org/drawingml/2006/main">
-                  <a:graphicData uri="http://schemas.openxmlformats.org/drawingml/2006/picture">
-                    <pic:pic xmlns:pic="http://schemas.openxmlformats.org/drawingml/2006/picture">
-                      <pic:nvPicPr>
-                        <pic:cNvPr id="3" name="t55.png"/>
-                        <pic:cNvPicPr/>
-                      </pic:nvPicPr>
-                      <pic:blipFill>
-                        <a:blip r:embed="rId9" cstate="print">
-                          <a:duotone>
-                            <a:schemeClr val="accent1">
-                              <a:shade val="45000"/>
-                              <a:satMod val="135000"/>
-                            </a:schemeClr>
-                            <a:prstClr val="white"/>
-                          </a:duotone>
-                          <a:extLst>
-                            <a:ext uri="{28A0092B-C50C-407E-A947-70E740481C1C}">
-                              <a14:useLocalDpi xmlns:a14="http://schemas.microsoft.com/office/drawing/2010/main" val="0"/>
-                            </a:ext>
-                          </a:extLst>
-                        </a:blip>
-                        <a:stretch>
-                          <a:fillRect/>
-                        </a:stretch>
-                      </pic:blipFill>
-                      <pic:spPr>
-                        <a:xfrm>
-                          <a:off x="0" y="0"/>
-                          <a:ext cx="1417320" cy="750898"/>
-                        </a:xfrm>
-                        <a:prstGeom prst="rect">
-                          <a:avLst/>
-                        </a:prstGeom>
-                        <a:noFill/>
-                        <a:ln>
-                          <a:noFill/>
-                        </a:ln>
-                      </pic:spPr>
-                    </pic:pic>
-                  </a:graphicData>
-                </a:graphic>
-              </wp:inline>
-            </w:drawing>
-          </w:r>
-        </w:p>
-        <w:sdt>
-          <w:sdtPr>
-            <w:rPr>
-              <w:rFonts w:asciiTheme="majorHAnsi" w:eastAsiaTheme="majorEastAsia" w:hAnsiTheme="majorHAnsi" w:cstheme="majorBidi"/>
-              <w:caps/>
-              <w:color w:val="5B9BD5" w:themeColor="accent1"/>
-              <w:sz w:val="72"/>
-              <w:szCs w:val="72"/>
-            </w:rPr>
-            <w:alias w:val="Titel"/>
-            <w:tag w:val=""/>
-            <w:id w:val="1735040861"/>
-            <w:placeholder>
-              <w:docPart w:val="11856390C6CA47C396B52FDFBABD4B17"/>
-            </w:placeholder>
-            <w:dataBinding w:prefixMappings="xmlns:ns0='http://purl.org/dc/elements/1.1/' xmlns:ns1='http://schemas.openxmlformats.org/package/2006/metadata/core-properties' " w:xpath="/ns1:coreProperties[1]/ns0:title[1]" w:storeItemID="{6C3C8BC8-F283-45AE-878A-BAB7291924A1}"/>
-            <w:text/>
-          </w:sdtPr>
-          <w:sdtEndPr>
-            <w:rPr>
-              <w:sz w:val="80"/>
-              <w:szCs w:val="80"/>
-            </w:rPr>
-          </w:sdtEndPr>
-          <w:sdtContent>
-            <w:p>
-              <w:pPr>
-                <w:pStyle w:val="KeinLeerraum"/>
-                <w:pBdr>
-                  <w:top w:val="single" w:sz="6" w:space="6" w:color="5B9BD5" w:themeColor="accent1"/>
-                  <w:bottom w:val="single" w:sz="6" w:space="6" w:color="5B9BD5" w:themeColor="accent1"/>
-                </w:pBdr>
-                <w:spacing w:after="240"/>
-                <w:jc w:val="center"/>
-                <w:rPr>
-                  <w:rFonts w:asciiTheme="majorHAnsi" w:eastAsiaTheme="majorEastAsia" w:hAnsiTheme="majorHAnsi" w:cstheme="majorBidi"/>
-                  <w:caps/>
-                  <w:color w:val="5B9BD5" w:themeColor="accent1"/>
-                  <w:sz w:val="80"/>
-                  <w:szCs w:val="80"/>
-                </w:rPr>
-              </w:pPr>
-              <w:r>
-                <w:rPr>
-                  <w:rFonts w:asciiTheme="majorHAnsi" w:eastAsiaTheme="majorEastAsia" w:hAnsiTheme="majorHAnsi" w:cstheme="majorBidi"/>
-                  <w:caps/>
-                  <w:color w:val="5B9BD5" w:themeColor="accent1"/>
-                  <w:sz w:val="72"/>
-                  <w:szCs w:val="72"/>
-                </w:rPr>
-                <w:t>Diploma thesis</w:t>
-              </w:r>
-            </w:p>
-          </w:sdtContent>
-        </w:sdt>
-        <w:sdt>
-          <w:sdtPr>
-            <w:rPr>
-              <w:color w:val="5B9BD5" w:themeColor="accent1"/>
-              <w:sz w:val="28"/>
-              <w:szCs w:val="28"/>
-            </w:rPr>
-            <w:alias w:val="Untertitel"/>
-            <w:tag w:val=""/>
-            <w:id w:val="328029620"/>
-            <w:placeholder>
-              <w:docPart w:val="4BBA2671CA314BB8BD646CE5D16CA1D7"/>
-            </w:placeholder>
-            <w:dataBinding w:prefixMappings="xmlns:ns0='http://purl.org/dc/elements/1.1/' xmlns:ns1='http://schemas.openxmlformats.org/package/2006/metadata/core-properties' " w:xpath="/ns1:coreProperties[1]/ns0:subject[1]" w:storeItemID="{6C3C8BC8-F283-45AE-878A-BAB7291924A1}"/>
-            <w:text/>
-          </w:sdtPr>
-          <w:sdtEndPr/>
-          <w:sdtContent>
-            <w:p>
-              <w:pPr>
-                <w:pStyle w:val="KeinLeerraum"/>
-                <w:jc w:val="center"/>
-                <w:rPr>
-                  <w:color w:val="5B9BD5" w:themeColor="accent1"/>
-                  <w:sz w:val="28"/>
-                  <w:szCs w:val="28"/>
-                </w:rPr>
-              </w:pPr>
-              <w:r>
-                <w:rPr>
-                  <w:color w:val="5B9BD5" w:themeColor="accent1"/>
-                  <w:sz w:val="28"/>
-                  <w:szCs w:val="28"/>
-                </w:rPr>
-                <w:t>Notes</w:t>
-              </w:r>
-            </w:p>
-          </w:sdtContent>
-        </w:sdt>
-        <w:p>
-          <w:pPr>
-            <w:pStyle w:val="KeinLeerraum"/>
-            <w:spacing w:before="480"/>
-            <w:jc w:val="center"/>
-            <w:rPr>
-              <w:color w:val="5B9BD5" w:themeColor="accent1"/>
-            </w:rPr>
-          </w:pPr>
-          <w:r>
-            <w:rPr>
-              <w:noProof/>
-              <w:color w:val="5B9BD5" w:themeColor="accent1"/>
-              <w:lang w:eastAsia="de-AT"/>
-            </w:rPr>
-            <w:drawing>
-              <wp:inline distT="0" distB="0" distL="0" distR="0" wp14:anchorId="7EF58442" wp14:editId="2BDFCB84">
-                <wp:extent cx="758952" cy="478932"/>
-                <wp:effectExtent l="0" t="0" r="3175" b="0"/>
-                <wp:docPr id="144" name="Bild 144"/>
-                <wp:cNvGraphicFramePr>
-                  <a:graphicFrameLocks xmlns:a="http://schemas.openxmlformats.org/drawingml/2006/main" noChangeAspect="1"/>
-                </wp:cNvGraphicFramePr>
-                <a:graphic xmlns:a="http://schemas.openxmlformats.org/drawingml/2006/main">
-                  <a:graphicData uri="http://schemas.openxmlformats.org/drawingml/2006/picture">
-                    <pic:pic xmlns:pic="http://schemas.openxmlformats.org/drawingml/2006/picture">
-                      <pic:nvPicPr>
-                        <pic:cNvPr id="9" name="roco bottom.png"/>
-                        <pic:cNvPicPr/>
-                      </pic:nvPicPr>
-                      <pic:blipFill>
-                        <a:blip r:embed="rId10" cstate="print">
-                          <a:duotone>
-                            <a:schemeClr val="accent1">
-                              <a:shade val="45000"/>
-                              <a:satMod val="135000"/>
-                            </a:schemeClr>
-                            <a:prstClr val="white"/>
-                          </a:duotone>
-                          <a:extLst>
-                            <a:ext uri="{28A0092B-C50C-407E-A947-70E740481C1C}">
-                              <a14:useLocalDpi xmlns:a14="http://schemas.microsoft.com/office/drawing/2010/main" val="0"/>
-                            </a:ext>
-                          </a:extLst>
-                        </a:blip>
-                        <a:stretch>
-                          <a:fillRect/>
-                        </a:stretch>
-                      </pic:blipFill>
-                      <pic:spPr>
-                        <a:xfrm>
-                          <a:off x="0" y="0"/>
-                          <a:ext cx="758952" cy="478932"/>
-                        </a:xfrm>
-                        <a:prstGeom prst="rect">
-                          <a:avLst/>
-                        </a:prstGeom>
-                      </pic:spPr>
-                    </pic:pic>
-                  </a:graphicData>
-                </a:graphic>
-              </wp:inline>
-            </w:drawing>
-          </w:r>
-        </w:p>
-        <w:p>
-          <w:pPr>
-            <w:rPr>
-              <w:rFonts w:asciiTheme="majorHAnsi" w:eastAsiaTheme="majorEastAsia" w:hAnsiTheme="majorHAnsi" w:cstheme="majorBidi"/>
-              <w:color w:val="2E74B5" w:themeColor="accent1" w:themeShade="BF"/>
-              <w:sz w:val="32"/>
-              <w:szCs w:val="32"/>
-              <w:lang w:val="en-GB"/>
-            </w:rPr>
-          </w:pPr>
-          <w:r>
-            <w:rPr>
-              <w:noProof/>
-              <w:color w:val="5B9BD5" w:themeColor="accent1"/>
-              <w:lang w:eastAsia="de-AT"/>
             </w:rPr>
             <mc:AlternateContent>
               <mc:Choice Requires="wps">
                 <w:drawing>
-                  <wp:anchor distT="0" distB="0" distL="114300" distR="114300" simplePos="0" relativeHeight="251659264" behindDoc="0" locked="0" layoutInCell="1" allowOverlap="1" wp14:anchorId="681FC3AF" wp14:editId="25A306BD">
+                  <wp:anchor distT="0" distB="0" distL="182880" distR="182880" simplePos="0" relativeHeight="251676672" behindDoc="0" locked="0" layoutInCell="1" allowOverlap="1">
                     <wp:simplePos x="0" y="0"/>
-                    <wp:positionH relativeFrom="margin">
-                      <wp:align>left</wp:align>
-                    </wp:positionH>
-                    <wp:positionV relativeFrom="page">
-                      <wp:posOffset>8395393</wp:posOffset>
-                    </wp:positionV>
-                    <wp:extent cx="6553200" cy="557784"/>
-                    <wp:effectExtent l="0" t="0" r="11430" b="635"/>
-                    <wp:wrapNone/>
-                    <wp:docPr id="142" name="Textfeld 142"/>
+                    <mc:AlternateContent>
+                      <mc:Choice Requires="wp14">
+                        <wp:positionH relativeFrom="margin">
+                          <wp14:pctPosHOffset>7700</wp14:pctPosHOffset>
+                        </wp:positionH>
+                      </mc:Choice>
+                      <mc:Fallback>
+                        <wp:positionH relativeFrom="page">
+                          <wp:posOffset>1343025</wp:posOffset>
+                        </wp:positionH>
+                      </mc:Fallback>
+                    </mc:AlternateContent>
+                    <mc:AlternateContent>
+                      <mc:Choice Requires="wp14">
+                        <wp:positionV relativeFrom="page">
+                          <wp14:pctPosVOffset>54000</wp14:pctPosVOffset>
+                        </wp:positionV>
+                      </mc:Choice>
+                      <mc:Fallback>
+                        <wp:positionV relativeFrom="page">
+                          <wp:posOffset>5773420</wp:posOffset>
+                        </wp:positionV>
+                      </mc:Fallback>
+                    </mc:AlternateContent>
+                    <wp:extent cx="4686300" cy="6720840"/>
+                    <wp:effectExtent l="0" t="0" r="10160" b="3810"/>
+                    <wp:wrapSquare wrapText="bothSides"/>
+                    <wp:docPr id="131" name="Textfeld 131"/>
                     <wp:cNvGraphicFramePr/>
                     <a:graphic xmlns:a="http://schemas.openxmlformats.org/drawingml/2006/main">
                       <a:graphicData uri="http://schemas.microsoft.com/office/word/2010/wordprocessingShape">
@@ -287,7 +64,7 @@
                           <wps:spPr>
                             <a:xfrm>
                               <a:off x="0" y="0"/>
-                              <a:ext cx="6553200" cy="557784"/>
+                              <a:ext cx="4686300" cy="6720840"/>
                             </a:xfrm>
                             <a:prstGeom prst="rect">
                               <a:avLst/>
@@ -314,35 +91,63 @@
                           </wps:style>
                           <wps:txbx>
                             <w:txbxContent>
+                              <w:p>
+                                <w:pPr>
+                                  <w:pStyle w:val="KeinLeerraum"/>
+                                  <w:spacing w:before="40" w:after="560" w:line="216" w:lineRule="auto"/>
+                                  <w:rPr>
+                                    <w:color w:val="5B9BD5" w:themeColor="accent1"/>
+                                    <w:sz w:val="72"/>
+                                    <w:szCs w:val="72"/>
+                                  </w:rPr>
+                                </w:pPr>
+                                <w:sdt>
+                                  <w:sdtPr>
+                                    <w:rPr>
+                                      <w:color w:val="5B9BD5" w:themeColor="accent1"/>
+                                      <w:sz w:val="72"/>
+                                      <w:szCs w:val="72"/>
+                                    </w:rPr>
+                                    <w:alias w:val="Titel"/>
+                                    <w:tag w:val=""/>
+                                    <w:id w:val="151731938"/>
+                                    <w:dataBinding w:prefixMappings="xmlns:ns0='http://purl.org/dc/elements/1.1/' xmlns:ns1='http://schemas.openxmlformats.org/package/2006/metadata/core-properties' " w:xpath="/ns1:coreProperties[1]/ns0:title[1]" w:storeItemID="{6C3C8BC8-F283-45AE-878A-BAB7291924A1}"/>
+                                    <w:text/>
+                                  </w:sdtPr>
+                                  <w:sdtContent>
+                                    <w:r>
+                                      <w:rPr>
+                                        <w:color w:val="5B9BD5" w:themeColor="accent1"/>
+                                        <w:sz w:val="72"/>
+                                        <w:szCs w:val="72"/>
+                                      </w:rPr>
+                                      <w:t>Diploma thesis</w:t>
+                                    </w:r>
+                                  </w:sdtContent>
+                                </w:sdt>
+                              </w:p>
                               <w:sdt>
                                 <w:sdtPr>
                                   <w:rPr>
                                     <w:caps/>
-                                    <w:color w:val="5B9BD5" w:themeColor="accent1"/>
+                                    <w:color w:val="1F3864" w:themeColor="accent5" w:themeShade="80"/>
                                     <w:sz w:val="28"/>
                                     <w:szCs w:val="28"/>
                                   </w:rPr>
-                                  <w:alias w:val="Datum"/>
+                                  <w:alias w:val="Untertitel"/>
                                   <w:tag w:val=""/>
-                                  <w:id w:val="197127006"/>
-                                  <w:dataBinding w:prefixMappings="xmlns:ns0='http://schemas.microsoft.com/office/2006/coverPageProps' " w:xpath="/ns0:CoverPageProperties[1]/ns0:PublishDate[1]" w:storeItemID="{55AF091B-3C7A-41E3-B477-F2FDAA23CFDA}"/>
-                                  <w:date>
-                                    <w:dateFormat w:val="d. MMMM yyyy"/>
-                                    <w:lid w:val="de-DE"/>
-                                    <w:storeMappedDataAs w:val="dateTime"/>
-                                    <w:calendar w:val="gregorian"/>
-                                  </w:date>
+                                  <w:id w:val="-2090151685"/>
+                                  <w:dataBinding w:prefixMappings="xmlns:ns0='http://purl.org/dc/elements/1.1/' xmlns:ns1='http://schemas.openxmlformats.org/package/2006/metadata/core-properties' " w:xpath="/ns1:coreProperties[1]/ns0:subject[1]" w:storeItemID="{6C3C8BC8-F283-45AE-878A-BAB7291924A1}"/>
+                                  <w:text/>
                                 </w:sdtPr>
-                                <w:sdtEndPr/>
                                 <w:sdtContent>
                                   <w:p>
                                     <w:pPr>
                                       <w:pStyle w:val="KeinLeerraum"/>
-                                      <w:spacing w:after="40"/>
-                                      <w:jc w:val="center"/>
+                                      <w:spacing w:before="40" w:after="40"/>
                                       <w:rPr>
                                         <w:caps/>
-                                        <w:color w:val="5B9BD5" w:themeColor="accent1"/>
+                                        <w:color w:val="1F3864" w:themeColor="accent5" w:themeShade="80"/>
                                         <w:sz w:val="28"/>
                                         <w:szCs w:val="28"/>
                                       </w:rPr>
@@ -350,81 +155,56 @@
                                     <w:r>
                                       <w:rPr>
                                         <w:caps/>
-                                        <w:color w:val="5B9BD5" w:themeColor="accent1"/>
+                                        <w:color w:val="1F3864" w:themeColor="accent5" w:themeShade="80"/>
                                         <w:sz w:val="28"/>
                                         <w:szCs w:val="28"/>
-                                        <w:lang w:val="de-DE"/>
                                       </w:rPr>
-                                      <w:t>Technische Universität Wien</w:t>
+                                      <w:t>Notes</w:t>
                                     </w:r>
                                   </w:p>
                                 </w:sdtContent>
                               </w:sdt>
-                              <w:p>
-                                <w:pPr>
-                                  <w:pStyle w:val="KeinLeerraum"/>
-                                  <w:jc w:val="center"/>
+                              <w:sdt>
+                                <w:sdtPr>
                                   <w:rPr>
-                                    <w:color w:val="5B9BD5" w:themeColor="accent1"/>
+                                    <w:caps/>
+                                    <w:color w:val="4472C4" w:themeColor="accent5"/>
+                                    <w:sz w:val="24"/>
+                                    <w:szCs w:val="24"/>
                                   </w:rPr>
-                                </w:pPr>
-                                <w:sdt>
-                                  <w:sdtPr>
-                                    <w:rPr>
-                                      <w:caps/>
-                                      <w:color w:val="5B9BD5" w:themeColor="accent1"/>
-                                    </w:rPr>
-                                    <w:alias w:val="Firma"/>
-                                    <w:tag w:val=""/>
-                                    <w:id w:val="1390145197"/>
-                                    <w:dataBinding w:prefixMappings="xmlns:ns0='http://schemas.openxmlformats.org/officeDocument/2006/extended-properties' " w:xpath="/ns0:Properties[1]/ns0:Company[1]" w:storeItemID="{6668398D-A668-4E3E-A5EB-62B293D839F1}"/>
-                                    <w:text/>
-                                  </w:sdtPr>
-                                  <w:sdtEndPr/>
-                                  <w:sdtContent>
+                                  <w:alias w:val="Autor"/>
+                                  <w:tag w:val=""/>
+                                  <w:id w:val="-1536112409"/>
+                                  <w:dataBinding w:prefixMappings="xmlns:ns0='http://purl.org/dc/elements/1.1/' xmlns:ns1='http://schemas.openxmlformats.org/package/2006/metadata/core-properties' " w:xpath="/ns1:coreProperties[1]/ns0:creator[1]" w:storeItemID="{6C3C8BC8-F283-45AE-878A-BAB7291924A1}"/>
+                                  <w:text/>
+                                </w:sdtPr>
+                                <w:sdtContent>
+                                  <w:p>
+                                    <w:pPr>
+                                      <w:pStyle w:val="KeinLeerraum"/>
+                                      <w:spacing w:before="80" w:after="40"/>
+                                      <w:rPr>
+                                        <w:caps/>
+                                        <w:color w:val="4472C4" w:themeColor="accent5"/>
+                                        <w:sz w:val="24"/>
+                                        <w:szCs w:val="24"/>
+                                      </w:rPr>
+                                    </w:pPr>
                                     <w:r>
                                       <w:rPr>
                                         <w:caps/>
-                                        <w:color w:val="5B9BD5" w:themeColor="accent1"/>
+                                        <w:color w:val="4472C4" w:themeColor="accent5"/>
+                                        <w:sz w:val="24"/>
+                                        <w:szCs w:val="24"/>
                                       </w:rPr>
                                       <w:t>Andreas Egger</w:t>
                                     </w:r>
-                                  </w:sdtContent>
-                                </w:sdt>
-                              </w:p>
-                              <w:p>
-                                <w:pPr>
-                                  <w:pStyle w:val="KeinLeerraum"/>
-                                  <w:jc w:val="center"/>
-                                  <w:rPr>
-                                    <w:color w:val="5B9BD5" w:themeColor="accent1"/>
-                                  </w:rPr>
-                                </w:pPr>
-                                <w:sdt>
-                                  <w:sdtPr>
-                                    <w:rPr>
-                                      <w:color w:val="5B9BD5" w:themeColor="accent1"/>
-                                    </w:rPr>
-                                    <w:alias w:val="Adresse"/>
-                                    <w:tag w:val=""/>
-                                    <w:id w:val="-726379553"/>
-                                    <w:dataBinding w:prefixMappings="xmlns:ns0='http://schemas.microsoft.com/office/2006/coverPageProps' " w:xpath="/ns0:CoverPageProperties[1]/ns0:CompanyAddress[1]" w:storeItemID="{55AF091B-3C7A-41E3-B477-F2FDAA23CFDA}"/>
-                                    <w:text/>
-                                  </w:sdtPr>
-                                  <w:sdtEndPr/>
-                                  <w:sdtContent>
-                                    <w:r>
-                                      <w:rPr>
-                                        <w:color w:val="5B9BD5" w:themeColor="accent1"/>
-                                      </w:rPr>
-                                      <w:t>0626885</w:t>
-                                    </w:r>
-                                  </w:sdtContent>
-                                </w:sdt>
-                              </w:p>
+                                  </w:p>
+                                </w:sdtContent>
+                              </w:sdt>
                             </w:txbxContent>
                           </wps:txbx>
-                          <wps:bodyPr rot="0" spcFirstLastPara="0" vertOverflow="overflow" horzOverflow="overflow" vert="horz" wrap="square" lIns="0" tIns="0" rIns="0" bIns="0" numCol="1" spcCol="0" rtlCol="0" fromWordArt="0" anchor="b" anchorCtr="0" forceAA="0" compatLnSpc="1">
+                          <wps:bodyPr rot="0" spcFirstLastPara="0" vertOverflow="overflow" horzOverflow="overflow" vert="horz" wrap="square" lIns="0" tIns="0" rIns="0" bIns="0" numCol="1" spcCol="0" rtlCol="0" fromWordArt="0" anchor="t" anchorCtr="0" forceAA="0" compatLnSpc="1">
                             <a:prstTxWarp prst="textNoShape">
                               <a:avLst/>
                             </a:prstTxWarp>
@@ -434,52 +214,80 @@
                       </a:graphicData>
                     </a:graphic>
                     <wp14:sizeRelH relativeFrom="margin">
-                      <wp14:pctWidth>100000</wp14:pctWidth>
+                      <wp14:pctWidth>79000</wp14:pctWidth>
                     </wp14:sizeRelH>
-                    <wp14:sizeRelV relativeFrom="margin">
-                      <wp14:pctHeight>0</wp14:pctHeight>
+                    <wp14:sizeRelV relativeFrom="page">
+                      <wp14:pctHeight>35000</wp14:pctHeight>
                     </wp14:sizeRelV>
                   </wp:anchor>
                 </w:drawing>
               </mc:Choice>
               <mc:Fallback>
                 <w:pict>
-                  <v:shapetype w14:anchorId="681FC3AF" id="_x0000_t202" coordsize="21600,21600" o:spt="202" path="m,l,21600r21600,l21600,xe">
+                  <v:shapetype id="_x0000_t202" coordsize="21600,21600" o:spt="202" path="m,l,21600r21600,l21600,xe">
                     <v:stroke joinstyle="miter"/>
                     <v:path gradientshapeok="t" o:connecttype="rect"/>
                   </v:shapetype>
-                  <v:shape id="Textfeld 142" o:spid="_x0000_s1026" type="#_x0000_t202" style="position:absolute;margin-left:0;margin-top:661.05pt;width:516pt;height:43.9pt;z-index:251659264;visibility:visible;mso-wrap-style:square;mso-width-percent:1000;mso-height-percent:0;mso-wrap-distance-left:9pt;mso-wrap-distance-top:0;mso-wrap-distance-right:9pt;mso-wrap-distance-bottom:0;mso-position-horizontal:left;mso-position-horizontal-relative:margin;mso-position-vertical:absolute;mso-position-vertical-relative:page;mso-width-percent:1000;mso-height-percent:0;mso-width-relative:margin;mso-height-relative:margin;v-text-anchor:bottom" o:gfxdata="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" filled="f" stroked="f" strokeweight=".5pt">
+                  <v:shape id="Textfeld 131" o:spid="_x0000_s1026" type="#_x0000_t202" style="position:absolute;margin-left:0;margin-top:0;width:369pt;height:529.2pt;z-index:251676672;visibility:visible;mso-wrap-style:square;mso-width-percent:790;mso-height-percent:350;mso-left-percent:77;mso-top-percent:540;mso-wrap-distance-left:14.4pt;mso-wrap-distance-top:0;mso-wrap-distance-right:14.4pt;mso-wrap-distance-bottom:0;mso-position-horizontal-relative:margin;mso-position-vertical-relative:page;mso-width-percent:790;mso-height-percent:350;mso-left-percent:77;mso-top-percent:540;mso-width-relative:margin;mso-height-relative:page;v-text-anchor:top" o:gfxdata="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" filled="f" stroked="f" strokeweight=".5pt">
                     <v:textbox style="mso-fit-shape-to-text:t" inset="0,0,0,0">
                       <w:txbxContent>
+                        <w:p>
+                          <w:pPr>
+                            <w:pStyle w:val="KeinLeerraum"/>
+                            <w:spacing w:before="40" w:after="560" w:line="216" w:lineRule="auto"/>
+                            <w:rPr>
+                              <w:color w:val="5B9BD5" w:themeColor="accent1"/>
+                              <w:sz w:val="72"/>
+                              <w:szCs w:val="72"/>
+                            </w:rPr>
+                          </w:pPr>
+                          <w:sdt>
+                            <w:sdtPr>
+                              <w:rPr>
+                                <w:color w:val="5B9BD5" w:themeColor="accent1"/>
+                                <w:sz w:val="72"/>
+                                <w:szCs w:val="72"/>
+                              </w:rPr>
+                              <w:alias w:val="Titel"/>
+                              <w:tag w:val=""/>
+                              <w:id w:val="151731938"/>
+                              <w:dataBinding w:prefixMappings="xmlns:ns0='http://purl.org/dc/elements/1.1/' xmlns:ns1='http://schemas.openxmlformats.org/package/2006/metadata/core-properties' " w:xpath="/ns1:coreProperties[1]/ns0:title[1]" w:storeItemID="{6C3C8BC8-F283-45AE-878A-BAB7291924A1}"/>
+                              <w:text/>
+                            </w:sdtPr>
+                            <w:sdtContent>
+                              <w:r>
+                                <w:rPr>
+                                  <w:color w:val="5B9BD5" w:themeColor="accent1"/>
+                                  <w:sz w:val="72"/>
+                                  <w:szCs w:val="72"/>
+                                </w:rPr>
+                                <w:t>Diploma thesis</w:t>
+                              </w:r>
+                            </w:sdtContent>
+                          </w:sdt>
+                        </w:p>
                         <w:sdt>
                           <w:sdtPr>
                             <w:rPr>
                               <w:caps/>
-                              <w:color w:val="5B9BD5" w:themeColor="accent1"/>
+                              <w:color w:val="1F3864" w:themeColor="accent5" w:themeShade="80"/>
                               <w:sz w:val="28"/>
                               <w:szCs w:val="28"/>
                             </w:rPr>
-                            <w:alias w:val="Datum"/>
+                            <w:alias w:val="Untertitel"/>
                             <w:tag w:val=""/>
-                            <w:id w:val="197127006"/>
-                            <w:dataBinding w:prefixMappings="xmlns:ns0='http://schemas.microsoft.com/office/2006/coverPageProps' " w:xpath="/ns0:CoverPageProperties[1]/ns0:PublishDate[1]" w:storeItemID="{55AF091B-3C7A-41E3-B477-F2FDAA23CFDA}"/>
-                            <w:date>
-                              <w:dateFormat w:val="d. MMMM yyyy"/>
-                              <w:lid w:val="de-DE"/>
-                              <w:storeMappedDataAs w:val="dateTime"/>
-                              <w:calendar w:val="gregorian"/>
-                            </w:date>
+                            <w:id w:val="-2090151685"/>
+                            <w:dataBinding w:prefixMappings="xmlns:ns0='http://purl.org/dc/elements/1.1/' xmlns:ns1='http://schemas.openxmlformats.org/package/2006/metadata/core-properties' " w:xpath="/ns1:coreProperties[1]/ns0:subject[1]" w:storeItemID="{6C3C8BC8-F283-45AE-878A-BAB7291924A1}"/>
+                            <w:text/>
                           </w:sdtPr>
-                          <w:sdtEndPr/>
                           <w:sdtContent>
                             <w:p>
                               <w:pPr>
                                 <w:pStyle w:val="KeinLeerraum"/>
-                                <w:spacing w:after="40"/>
-                                <w:jc w:val="center"/>
+                                <w:spacing w:before="40" w:after="40"/>
                                 <w:rPr>
                                   <w:caps/>
-                                  <w:color w:val="5B9BD5" w:themeColor="accent1"/>
+                                  <w:color w:val="1F3864" w:themeColor="accent5" w:themeShade="80"/>
                                   <w:sz w:val="28"/>
                                   <w:szCs w:val="28"/>
                                 </w:rPr>
@@ -487,81 +295,56 @@
                               <w:r>
                                 <w:rPr>
                                   <w:caps/>
-                                  <w:color w:val="5B9BD5" w:themeColor="accent1"/>
+                                  <w:color w:val="1F3864" w:themeColor="accent5" w:themeShade="80"/>
                                   <w:sz w:val="28"/>
                                   <w:szCs w:val="28"/>
-                                  <w:lang w:val="de-DE"/>
                                 </w:rPr>
-                                <w:t>Technische Universität Wien</w:t>
+                                <w:t>Notes</w:t>
                               </w:r>
                             </w:p>
                           </w:sdtContent>
                         </w:sdt>
-                        <w:p>
-                          <w:pPr>
-                            <w:pStyle w:val="KeinLeerraum"/>
-                            <w:jc w:val="center"/>
+                        <w:sdt>
+                          <w:sdtPr>
                             <w:rPr>
-                              <w:color w:val="5B9BD5" w:themeColor="accent1"/>
+                              <w:caps/>
+                              <w:color w:val="4472C4" w:themeColor="accent5"/>
+                              <w:sz w:val="24"/>
+                              <w:szCs w:val="24"/>
                             </w:rPr>
-                          </w:pPr>
-                          <w:sdt>
-                            <w:sdtPr>
-                              <w:rPr>
-                                <w:caps/>
-                                <w:color w:val="5B9BD5" w:themeColor="accent1"/>
-                              </w:rPr>
-                              <w:alias w:val="Firma"/>
-                              <w:tag w:val=""/>
-                              <w:id w:val="1390145197"/>
-                              <w:dataBinding w:prefixMappings="xmlns:ns0='http://schemas.openxmlformats.org/officeDocument/2006/extended-properties' " w:xpath="/ns0:Properties[1]/ns0:Company[1]" w:storeItemID="{6668398D-A668-4E3E-A5EB-62B293D839F1}"/>
-                              <w:text/>
-                            </w:sdtPr>
-                            <w:sdtEndPr/>
-                            <w:sdtContent>
+                            <w:alias w:val="Autor"/>
+                            <w:tag w:val=""/>
+                            <w:id w:val="-1536112409"/>
+                            <w:dataBinding w:prefixMappings="xmlns:ns0='http://purl.org/dc/elements/1.1/' xmlns:ns1='http://schemas.openxmlformats.org/package/2006/metadata/core-properties' " w:xpath="/ns1:coreProperties[1]/ns0:creator[1]" w:storeItemID="{6C3C8BC8-F283-45AE-878A-BAB7291924A1}"/>
+                            <w:text/>
+                          </w:sdtPr>
+                          <w:sdtContent>
+                            <w:p>
+                              <w:pPr>
+                                <w:pStyle w:val="KeinLeerraum"/>
+                                <w:spacing w:before="80" w:after="40"/>
+                                <w:rPr>
+                                  <w:caps/>
+                                  <w:color w:val="4472C4" w:themeColor="accent5"/>
+                                  <w:sz w:val="24"/>
+                                  <w:szCs w:val="24"/>
+                                </w:rPr>
+                              </w:pPr>
                               <w:r>
                                 <w:rPr>
                                   <w:caps/>
-                                  <w:color w:val="5B9BD5" w:themeColor="accent1"/>
+                                  <w:color w:val="4472C4" w:themeColor="accent5"/>
+                                  <w:sz w:val="24"/>
+                                  <w:szCs w:val="24"/>
                                 </w:rPr>
                                 <w:t>Andreas Egger</w:t>
                               </w:r>
-                            </w:sdtContent>
-                          </w:sdt>
-                        </w:p>
-                        <w:p>
-                          <w:pPr>
-                            <w:pStyle w:val="KeinLeerraum"/>
-                            <w:jc w:val="center"/>
-                            <w:rPr>
-                              <w:color w:val="5B9BD5" w:themeColor="accent1"/>
-                            </w:rPr>
-                          </w:pPr>
-                          <w:sdt>
-                            <w:sdtPr>
-                              <w:rPr>
-                                <w:color w:val="5B9BD5" w:themeColor="accent1"/>
-                              </w:rPr>
-                              <w:alias w:val="Adresse"/>
-                              <w:tag w:val=""/>
-                              <w:id w:val="-726379553"/>
-                              <w:dataBinding w:prefixMappings="xmlns:ns0='http://schemas.microsoft.com/office/2006/coverPageProps' " w:xpath="/ns0:CoverPageProperties[1]/ns0:CompanyAddress[1]" w:storeItemID="{55AF091B-3C7A-41E3-B477-F2FDAA23CFDA}"/>
-                              <w:text/>
-                            </w:sdtPr>
-                            <w:sdtEndPr/>
-                            <w:sdtContent>
-                              <w:r>
-                                <w:rPr>
-                                  <w:color w:val="5B9BD5" w:themeColor="accent1"/>
-                                </w:rPr>
-                                <w:t>0626885</w:t>
-                              </w:r>
-                            </w:sdtContent>
-                          </w:sdt>
-                        </w:p>
+                            </w:p>
+                          </w:sdtContent>
+                        </w:sdt>
                       </w:txbxContent>
                     </v:textbox>
-                    <w10:wrap anchorx="margin" anchory="page"/>
+                    <w10:wrap type="square" anchorx="margin" anchory="page"/>
                   </v:shape>
                 </w:pict>
               </mc:Fallback>
@@ -569,7 +352,132 @@
           </w:r>
           <w:r>
             <w:rPr>
-              <w:lang w:val="en-GB"/>
+              <w:noProof/>
+            </w:rPr>
+            <mc:AlternateContent>
+              <mc:Choice Requires="wps">
+                <w:drawing>
+                  <wp:anchor distT="0" distB="0" distL="114300" distR="114300" simplePos="0" relativeHeight="251675648" behindDoc="0" locked="0" layoutInCell="1" allowOverlap="1">
+                    <wp:simplePos x="0" y="0"/>
+                    <wp:positionH relativeFrom="margin">
+                      <wp:align>right</wp:align>
+                    </wp:positionH>
+                    <mc:AlternateContent>
+                      <mc:Choice Requires="wp14">
+                        <wp:positionV relativeFrom="page">
+                          <wp14:pctPosVOffset>2300</wp14:pctPosVOffset>
+                        </wp:positionV>
+                      </mc:Choice>
+                      <mc:Fallback>
+                        <wp:positionV relativeFrom="page">
+                          <wp:posOffset>245745</wp:posOffset>
+                        </wp:positionV>
+                      </mc:Fallback>
+                    </mc:AlternateContent>
+                    <wp:extent cx="594360" cy="987552"/>
+                    <wp:effectExtent l="0" t="0" r="0" b="5080"/>
+                    <wp:wrapNone/>
+                    <wp:docPr id="132" name="Rechteck 132"/>
+                    <wp:cNvGraphicFramePr>
+                      <a:graphicFrameLocks xmlns:a="http://schemas.openxmlformats.org/drawingml/2006/main" noChangeAspect="1"/>
+                    </wp:cNvGraphicFramePr>
+                    <a:graphic xmlns:a="http://schemas.openxmlformats.org/drawingml/2006/main">
+                      <a:graphicData uri="http://schemas.microsoft.com/office/word/2010/wordprocessingShape">
+                        <wps:wsp>
+                          <wps:cNvSpPr>
+                            <a:spLocks noChangeAspect="1"/>
+                          </wps:cNvSpPr>
+                          <wps:spPr>
+                            <a:xfrm>
+                              <a:off x="0" y="0"/>
+                              <a:ext cx="594360" cy="987552"/>
+                            </a:xfrm>
+                            <a:prstGeom prst="rect">
+                              <a:avLst/>
+                            </a:prstGeom>
+                            <a:ln>
+                              <a:noFill/>
+                            </a:ln>
+                          </wps:spPr>
+                          <wps:style>
+                            <a:lnRef idx="2">
+                              <a:schemeClr val="accent1">
+                                <a:shade val="50000"/>
+                              </a:schemeClr>
+                            </a:lnRef>
+                            <a:fillRef idx="1">
+                              <a:schemeClr val="accent1"/>
+                            </a:fillRef>
+                            <a:effectRef idx="0">
+                              <a:schemeClr val="accent1"/>
+                            </a:effectRef>
+                            <a:fontRef idx="minor">
+                              <a:schemeClr val="lt1"/>
+                            </a:fontRef>
+                          </wps:style>
+                          <wps:txbx>
+                            <w:txbxContent>
+                              <w:p>
+                                <w:pPr>
+                                  <w:pStyle w:val="KeinLeerraum"/>
+                                  <w:jc w:val="right"/>
+                                  <w:rPr>
+                                    <w:color w:val="FFFFFF" w:themeColor="background1"/>
+                                    <w:sz w:val="24"/>
+                                    <w:szCs w:val="24"/>
+                                  </w:rPr>
+                                </w:pPr>
+                              </w:p>
+                            </w:txbxContent>
+                          </wps:txbx>
+                          <wps:bodyPr rot="0" spcFirstLastPara="0" vertOverflow="overflow" horzOverflow="overflow" vert="horz" wrap="square" lIns="45720" tIns="45720" rIns="45720" bIns="45720" numCol="1" spcCol="0" rtlCol="0" fromWordArt="0" anchor="b" anchorCtr="0" forceAA="0" compatLnSpc="1">
+                            <a:prstTxWarp prst="textNoShape">
+                              <a:avLst/>
+                            </a:prstTxWarp>
+                            <a:noAutofit/>
+                          </wps:bodyPr>
+                        </wps:wsp>
+                      </a:graphicData>
+                    </a:graphic>
+                    <wp14:sizeRelH relativeFrom="page">
+                      <wp14:pctWidth>7600</wp14:pctWidth>
+                    </wp14:sizeRelH>
+                    <wp14:sizeRelV relativeFrom="page">
+                      <wp14:pctHeight>9800</wp14:pctHeight>
+                    </wp14:sizeRelV>
+                  </wp:anchor>
+                </w:drawing>
+              </mc:Choice>
+              <mc:Fallback>
+                <w:pict>
+                  <v:rect id="Rechteck 132" o:spid="_x0000_s1027" style="position:absolute;margin-left:-4.4pt;margin-top:0;width:46.8pt;height:77.75pt;z-index:251675648;visibility:visible;mso-wrap-style:square;mso-width-percent:76;mso-height-percent:98;mso-top-percent:23;mso-wrap-distance-left:9pt;mso-wrap-distance-top:0;mso-wrap-distance-right:9pt;mso-wrap-distance-bottom:0;mso-position-horizontal:right;mso-position-horizontal-relative:margin;mso-position-vertical-relative:page;mso-width-percent:76;mso-height-percent:98;mso-top-percent:23;mso-width-relative:page;mso-height-relative:page;v-text-anchor:bottom" o:gfxdata="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" fillcolor="#5b9bd5 [3204]" stroked="f" strokeweight="1pt">
+                    <v:path arrowok="t"/>
+                    <o:lock v:ext="edit" aspectratio="t"/>
+                    <v:textbox inset="3.6pt,,3.6pt">
+                      <w:txbxContent>
+                        <w:p>
+                          <w:pPr>
+                            <w:pStyle w:val="KeinLeerraum"/>
+                            <w:jc w:val="right"/>
+                            <w:rPr>
+                              <w:color w:val="FFFFFF" w:themeColor="background1"/>
+                              <w:sz w:val="24"/>
+                              <w:szCs w:val="24"/>
+                            </w:rPr>
+                          </w:pPr>
+                        </w:p>
+                      </w:txbxContent>
+                    </v:textbox>
+                    <w10:wrap anchorx="margin" anchory="page"/>
+                  </v:rect>
+                </w:pict>
+              </mc:Fallback>
+            </mc:AlternateContent>
+          </w:r>
+          <w:r>
+            <w:rPr>
+              <w:b/>
+              <w:bCs/>
             </w:rPr>
             <w:br w:type="page"/>
           </w:r>
@@ -1765,8 +1673,8 @@
             <v:path o:extrusionok="f" gradientshapeok="t" o:connecttype="rect"/>
             <o:lock v:ext="edit" aspectratio="t"/>
           </v:shapetype>
-          <v:shape id="_x0000_i1025" type="#_x0000_t75" style="width:366.45pt;height:203.1pt">
-            <v:imagedata r:id="rId11" o:title="belgium-prices-2010"/>
+          <v:shape id="_x0000_i1025" type="#_x0000_t75" style="width:366.35pt;height:203.5pt">
+            <v:imagedata r:id="rId9" o:title="belgium-prices-2010"/>
           </v:shape>
         </w:pict>
       </w:r>
@@ -1928,8 +1836,8 @@
         </w:rPr>
         <w:lastRenderedPageBreak/>
         <w:pict>
-          <v:shape id="_x0000_i1026" type="#_x0000_t75" style="width:329.9pt;height:181.6pt">
-            <v:imagedata r:id="rId12" o:title="SMA-n10"/>
+          <v:shape id="_x0000_i1026" type="#_x0000_t75" style="width:329.75pt;height:181.9pt">
+            <v:imagedata r:id="rId10" o:title="SMA-n10"/>
           </v:shape>
         </w:pict>
       </w:r>
@@ -1987,8 +1895,8 @@
           <w:lang w:val="en-GB"/>
         </w:rPr>
         <w:pict>
-          <v:shape id="_x0000_i1027" type="#_x0000_t75" style="width:327.75pt;height:180.55pt">
-            <v:imagedata r:id="rId13" o:title="SMA-n100"/>
+          <v:shape id="_x0000_i1027" type="#_x0000_t75" style="width:327.7pt;height:180.5pt">
+            <v:imagedata r:id="rId11" o:title="SMA-n100"/>
           </v:shape>
         </w:pict>
       </w:r>
@@ -2046,8 +1954,8 @@
           <w:lang w:val="en-GB"/>
         </w:rPr>
         <w:pict>
-          <v:shape id="_x0000_i1028" type="#_x0000_t75" style="width:333.15pt;height:183.75pt">
-            <v:imagedata r:id="rId14" o:title="SMA-n600"/>
+          <v:shape id="_x0000_i1028" type="#_x0000_t75" style="width:333.35pt;height:183.65pt">
+            <v:imagedata r:id="rId12" o:title="SMA-n600"/>
           </v:shape>
         </w:pict>
       </w:r>
@@ -2345,7 +2253,7 @@
                     <pic:cNvPicPr/>
                   </pic:nvPicPr>
                   <pic:blipFill>
-                    <a:blip r:embed="rId15">
+                    <a:blip r:embed="rId13">
                       <a:extLst>
                         <a:ext uri="{28A0092B-C50C-407E-A947-70E740481C1C}">
                           <a14:useLocalDpi xmlns:a14="http://schemas.microsoft.com/office/drawing/2010/main" val="0"/>
@@ -2522,7 +2430,7 @@
                     <pic:cNvPicPr/>
                   </pic:nvPicPr>
                   <pic:blipFill>
-                    <a:blip r:embed="rId16">
+                    <a:blip r:embed="rId14">
                       <a:extLst>
                         <a:ext uri="{28A0092B-C50C-407E-A947-70E740481C1C}">
                           <a14:useLocalDpi xmlns:a14="http://schemas.microsoft.com/office/drawing/2010/main" val="0"/>
@@ -2702,25 +2610,31 @@
         <w:rPr>
           <w:lang w:val="en-GB"/>
         </w:rPr>
-        <w:t xml:space="preserve">by some degree and </w:t>
-      </w:r>
-      <w:r>
-        <w:rPr>
-          <w:lang w:val="en-GB"/>
-        </w:rPr>
-        <w:t>some random fluctuations are averaged out</w:t>
-      </w:r>
-      <w:r>
-        <w:rPr>
-          <w:lang w:val="en-GB"/>
-        </w:rPr>
-        <w:t xml:space="preserve"> additionally</w:t>
-      </w:r>
-      <w:r>
-        <w:rPr>
-          <w:lang w:val="en-GB"/>
-        </w:rPr>
-        <w:t xml:space="preserve">. </w:t>
+        <w:t xml:space="preserve">by some degree </w:t>
+      </w:r>
+      <w:r>
+        <w:rPr>
+          <w:lang w:val="en-GB"/>
+        </w:rPr>
+        <w:t>while</w:t>
+      </w:r>
+      <w:r>
+        <w:rPr>
+          <w:lang w:val="en-GB"/>
+        </w:rPr>
+        <w:t xml:space="preserve"> </w:t>
+      </w:r>
+      <w:r>
+        <w:rPr>
+          <w:lang w:val="en-GB"/>
+        </w:rPr>
+        <w:t xml:space="preserve">additionally </w:t>
+      </w:r>
+      <w:r>
+        <w:rPr>
+          <w:lang w:val="en-GB"/>
+        </w:rPr>
+        <w:t xml:space="preserve">some random fluctuations are averaged out. </w:t>
       </w:r>
     </w:p>
     <w:p>
@@ -2844,8 +2758,8 @@
           <w:lang w:val="en-GB"/>
         </w:rPr>
         <w:pict>
-          <v:shape id="_x0000_i1029" type="#_x0000_t75" style="width:333.15pt;height:225.65pt">
-            <v:imagedata r:id="rId17" o:title="be_prices_ses_fc_19"/>
+          <v:shape id="_x0000_i1029" type="#_x0000_t75" style="width:333.35pt;height:225.45pt">
+            <v:imagedata r:id="rId15" o:title="be_prices_ses_fc_19"/>
           </v:shape>
         </w:pict>
       </w:r>
@@ -3192,8 +3106,8 @@
         </w:rPr>
         <w:lastRenderedPageBreak/>
         <w:pict>
-          <v:shape id="_x0000_i1030" type="#_x0000_t75" style="width:310.55pt;height:211.7pt">
-            <v:imagedata r:id="rId18" o:title="be_prices_n200_diff1"/>
+          <v:shape id="_x0000_i1030" type="#_x0000_t75" style="width:310.7pt;height:211.8pt">
+            <v:imagedata r:id="rId16" o:title="be_prices_n200_diff1"/>
           </v:shape>
         </w:pict>
       </w:r>
@@ -3265,7 +3179,7 @@
                     </pic:cNvPicPr>
                   </pic:nvPicPr>
                   <pic:blipFill>
-                    <a:blip r:embed="rId19">
+                    <a:blip r:embed="rId17">
                       <a:extLst>
                         <a:ext uri="{28A0092B-C50C-407E-A947-70E740481C1C}">
                           <a14:useLocalDpi xmlns:a14="http://schemas.microsoft.com/office/drawing/2010/main" val="0"/>
@@ -3364,7 +3278,7 @@
                     </pic:cNvPicPr>
                   </pic:nvPicPr>
                   <pic:blipFill>
-                    <a:blip r:embed="rId20">
+                    <a:blip r:embed="rId18">
                       <a:extLst>
                         <a:ext uri="{28A0092B-C50C-407E-A947-70E740481C1C}">
                           <a14:useLocalDpi xmlns:a14="http://schemas.microsoft.com/office/drawing/2010/main" val="0"/>
@@ -3442,6 +3356,12 @@
         <w:rPr>
           <w:lang w:val="en-GB"/>
         </w:rPr>
+        <w:t xml:space="preserve">time </w:t>
+      </w:r>
+      <w:r>
+        <w:rPr>
+          <w:lang w:val="en-GB"/>
+        </w:rPr>
         <w:t>intervals</w:t>
       </w:r>
       <w:r>
@@ -3496,7 +3416,19 @@
         <w:rPr>
           <w:lang w:val="en-GB"/>
         </w:rPr>
-        <w:t>”. It consists of three parts,</w:t>
+        <w:t xml:space="preserve">”. It </w:t>
+      </w:r>
+      <w:r>
+        <w:rPr>
+          <w:lang w:val="en-GB"/>
+        </w:rPr>
+        <w:t xml:space="preserve">may </w:t>
+      </w:r>
+      <w:r>
+        <w:rPr>
+          <w:lang w:val="en-GB"/>
+        </w:rPr>
+        <w:t>consist of three parts,</w:t>
       </w:r>
       <w:r>
         <w:rPr>
@@ -3570,7 +3502,61 @@
         <w:rPr>
           <w:lang w:val="en-GB"/>
         </w:rPr>
-        <w:t xml:space="preserve">As ARIMA models may only be applied to stationary datasets there is an optional preprocessing step prior to the application of any autoregressive or moving average components. </w:t>
+        <w:t xml:space="preserve">As ARIMA models may only be applied to stationary datasets </w:t>
+      </w:r>
+      <w:r>
+        <w:rPr>
+          <w:lang w:val="en-GB"/>
+        </w:rPr>
+        <w:t xml:space="preserve">a </w:t>
+      </w:r>
+      <w:r>
+        <w:rPr>
+          <w:lang w:val="en-GB"/>
+        </w:rPr>
+        <w:t xml:space="preserve">preprocessing step </w:t>
+      </w:r>
+      <w:r>
+        <w:rPr>
+          <w:lang w:val="en-GB"/>
+        </w:rPr>
+        <w:t xml:space="preserve">may be </w:t>
+      </w:r>
+      <w:r>
+        <w:rPr>
+          <w:lang w:val="en-GB"/>
+        </w:rPr>
+        <w:t xml:space="preserve">necessary </w:t>
+      </w:r>
+      <w:r>
+        <w:rPr>
+          <w:lang w:val="en-GB"/>
+        </w:rPr>
+        <w:t>prior to the application of any autoregressive</w:t>
+      </w:r>
+      <w:r>
+        <w:rPr>
+          <w:lang w:val="en-GB"/>
+        </w:rPr>
+        <w:t xml:space="preserve"> (AR)</w:t>
+      </w:r>
+      <w:r>
+        <w:rPr>
+          <w:lang w:val="en-GB"/>
+        </w:rPr>
+        <w:t xml:space="preserve"> or moving average</w:t>
+      </w:r>
+      <w:r>
+        <w:rPr>
+          <w:lang w:val="en-GB"/>
+        </w:rPr>
+        <w:t xml:space="preserve"> (MA)</w:t>
+      </w:r>
+      <w:r>
+        <w:rPr>
+          <w:lang w:val="en-GB"/>
+        </w:rPr>
+        <w:t xml:space="preserve"> components. </w:t>
       </w:r>
       <w:r>
         <w:rPr>
@@ -3806,7 +3792,29 @@
           <w:szCs w:val="20"/>
           <w:lang w:val="en-GB"/>
         </w:rPr>
-        <w:t xml:space="preserve">Autoregressive models take into account the relationships between current and historic timestamps, i.e. the value of a variable in one period is assumed to be related to its values in previous periods. Thus an AR(p) model denotes a model with p lags, taking into account p historic timestamps. </w:t>
+        <w:t xml:space="preserve">Autoregressive </w:t>
+      </w:r>
+      <w:r>
+        <w:rPr>
+          <w:rFonts w:ascii="Lucida Sans Unicode" w:hAnsi="Lucida Sans Unicode" w:cs="Lucida Sans Unicode"/>
+          <w:color w:val="000000"/>
+          <w:spacing w:val="-2"/>
+          <w:sz w:val="20"/>
+          <w:szCs w:val="20"/>
+          <w:lang w:val="en-GB"/>
+        </w:rPr>
+        <w:t xml:space="preserve">or AR </w:t>
+      </w:r>
+      <w:r>
+        <w:rPr>
+          <w:rFonts w:ascii="Lucida Sans Unicode" w:hAnsi="Lucida Sans Unicode" w:cs="Lucida Sans Unicode"/>
+          <w:color w:val="000000"/>
+          <w:spacing w:val="-2"/>
+          <w:sz w:val="20"/>
+          <w:szCs w:val="20"/>
+          <w:lang w:val="en-GB"/>
+        </w:rPr>
+        <w:t xml:space="preserve">models take into account relationships between current and historic timestamps, i.e. the value of a variable in one period is assumed to be related to its values in previous periods. Thus an AR(p) model denotes a model with p lags, taking into account p historic timestamps. </w:t>
       </w:r>
     </w:p>
     <w:p>
@@ -6863,7 +6871,51 @@
           <w:lang w:val="en-GB"/>
         </w:rPr>
         <w:lastRenderedPageBreak/>
-        <w:t xml:space="preserve">where the first part denotes the AR model with p lags whereas the second part denotes the MA model with q lags, respectivley. </w:t>
+        <w:t xml:space="preserve">where the first part denotes the AR model with p lags </w:t>
+      </w:r>
+      <w:r>
+        <w:rPr>
+          <w:rFonts w:ascii="Lucida Sans Unicode" w:hAnsi="Lucida Sans Unicode" w:cs="Lucida Sans Unicode"/>
+          <w:color w:val="000000"/>
+          <w:spacing w:val="-2"/>
+          <w:sz w:val="20"/>
+          <w:szCs w:val="20"/>
+          <w:lang w:val="en-GB"/>
+        </w:rPr>
+        <w:t>and</w:t>
+      </w:r>
+      <w:r>
+        <w:rPr>
+          <w:rFonts w:ascii="Lucida Sans Unicode" w:hAnsi="Lucida Sans Unicode" w:cs="Lucida Sans Unicode"/>
+          <w:color w:val="000000"/>
+          <w:spacing w:val="-2"/>
+          <w:sz w:val="20"/>
+          <w:szCs w:val="20"/>
+          <w:lang w:val="en-GB"/>
+        </w:rPr>
+        <w:t xml:space="preserve"> the second part denotes the M</w:t>
+      </w:r>
+      <w:r>
+        <w:rPr>
+          <w:rFonts w:ascii="Lucida Sans Unicode" w:hAnsi="Lucida Sans Unicode" w:cs="Lucida Sans Unicode"/>
+          <w:color w:val="000000"/>
+          <w:spacing w:val="-2"/>
+          <w:sz w:val="20"/>
+          <w:szCs w:val="20"/>
+          <w:lang w:val="en-GB"/>
+        </w:rPr>
+        <w:t>A model with q lags, respectivel</w:t>
+      </w:r>
+      <w:r>
+        <w:rPr>
+          <w:rFonts w:ascii="Lucida Sans Unicode" w:hAnsi="Lucida Sans Unicode" w:cs="Lucida Sans Unicode"/>
+          <w:color w:val="000000"/>
+          <w:spacing w:val="-2"/>
+          <w:sz w:val="20"/>
+          <w:szCs w:val="20"/>
+          <w:lang w:val="en-GB"/>
+        </w:rPr>
+        <w:t xml:space="preserve">y. </w:t>
       </w:r>
     </w:p>
     <w:p>
@@ -7280,7 +7332,7 @@
                     <pic:cNvPicPr/>
                   </pic:nvPicPr>
                   <pic:blipFill>
-                    <a:blip r:embed="rId21">
+                    <a:blip r:embed="rId19">
                       <a:extLst>
                         <a:ext uri="{28A0092B-C50C-407E-A947-70E740481C1C}">
                           <a14:useLocalDpi xmlns:a14="http://schemas.microsoft.com/office/drawing/2010/main" val="0"/>
@@ -7402,7 +7454,19 @@
         <w:rPr>
           <w:lang w:val="en-GB"/>
         </w:rPr>
-        <w:t xml:space="preserve">What still can be observed is that all time series exhibit some similarities in their distributions. For example, spikes exist from April to June and October to December for nearly every time series. </w:t>
+        <w:t xml:space="preserve">What still can be observed is that all time series exhibit some similarities in their distributions. For example, spikes exist from April to June and October to December for nearly </w:t>
+      </w:r>
+      <w:r>
+        <w:rPr>
+          <w:lang w:val="en-GB"/>
+        </w:rPr>
+        <w:t>each</w:t>
+      </w:r>
+      <w:r>
+        <w:rPr>
+          <w:lang w:val="en-GB"/>
+        </w:rPr>
+        <w:t xml:space="preserve"> time series. </w:t>
       </w:r>
     </w:p>
     <w:p>
@@ -7492,7 +7556,7 @@
                     <pic:cNvPicPr/>
                   </pic:nvPicPr>
                   <pic:blipFill>
-                    <a:blip r:embed="rId22">
+                    <a:blip r:embed="rId20">
                       <a:extLst>
                         <a:ext uri="{28A0092B-C50C-407E-A947-70E740481C1C}">
                           <a14:useLocalDpi xmlns:a14="http://schemas.microsoft.com/office/drawing/2010/main" val="0"/>
@@ -7586,13 +7650,7 @@
         <w:rPr>
           <w:lang w:val="en-GB"/>
         </w:rPr>
-        <w:t>become low</w:t>
-      </w:r>
-      <w:r>
-        <w:rPr>
-          <w:lang w:val="en-GB"/>
-        </w:rPr>
-        <w:t xml:space="preserve"> </w:t>
+        <w:t xml:space="preserve">decrease </w:t>
       </w:r>
       <w:r>
         <w:rPr>
@@ -7662,7 +7720,7 @@
                     <pic:cNvPicPr/>
                   </pic:nvPicPr>
                   <pic:blipFill rotWithShape="1">
-                    <a:blip r:embed="rId23">
+                    <a:blip r:embed="rId21">
                       <a:extLst>
                         <a:ext uri="{28A0092B-C50C-407E-A947-70E740481C1C}">
                           <a14:useLocalDpi xmlns:a14="http://schemas.microsoft.com/office/drawing/2010/main" val="0"/>
@@ -7853,7 +7911,7 @@
                     <pic:cNvPicPr/>
                   </pic:nvPicPr>
                   <pic:blipFill rotWithShape="1">
-                    <a:blip r:embed="rId24">
+                    <a:blip r:embed="rId22">
                       <a:extLst>
                         <a:ext uri="{28A0092B-C50C-407E-A947-70E740481C1C}">
                           <a14:useLocalDpi xmlns:a14="http://schemas.microsoft.com/office/drawing/2010/main" val="0"/>
@@ -8096,7 +8154,7 @@
                     <pic:cNvPicPr/>
                   </pic:nvPicPr>
                   <pic:blipFill>
-                    <a:blip r:embed="rId25">
+                    <a:blip r:embed="rId23">
                       <a:extLst>
                         <a:ext uri="{28A0092B-C50C-407E-A947-70E740481C1C}">
                           <a14:useLocalDpi xmlns:a14="http://schemas.microsoft.com/office/drawing/2010/main" val="0"/>
@@ -8194,7 +8252,7 @@
                     <pic:cNvPicPr/>
                   </pic:nvPicPr>
                   <pic:blipFill>
-                    <a:blip r:embed="rId26">
+                    <a:blip r:embed="rId24">
                       <a:extLst>
                         <a:ext uri="{28A0092B-C50C-407E-A947-70E740481C1C}">
                           <a14:useLocalDpi xmlns:a14="http://schemas.microsoft.com/office/drawing/2010/main" val="0"/>
@@ -8402,7 +8460,7 @@
           </mc:Choice>
           <mc:Fallback>
             <w:pict>
-              <v:shape w14:anchorId="220BE917" id="Textfeld 15" o:spid="_x0000_s1027" type="#_x0000_t202" style="position:absolute;margin-left:-44.15pt;margin-top:273.15pt;width:266pt;height:.05pt;z-index:251663360;visibility:visible;mso-wrap-style:square;mso-wrap-distance-left:9pt;mso-wrap-distance-top:0;mso-wrap-distance-right:9pt;mso-wrap-distance-bottom:0;mso-position-horizontal:absolute;mso-position-horizontal-relative:text;mso-position-vertical:absolute;mso-position-vertical-relative:text;v-text-anchor:top" o:gfxdata="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" stroked="f">
+              <v:shape w14:anchorId="220BE917" id="Textfeld 15" o:spid="_x0000_s1028" type="#_x0000_t202" style="position:absolute;margin-left:-44.15pt;margin-top:273.15pt;width:266pt;height:.05pt;z-index:251663360;visibility:visible;mso-wrap-style:square;mso-wrap-distance-left:9pt;mso-wrap-distance-top:0;mso-wrap-distance-right:9pt;mso-wrap-distance-bottom:0;mso-position-horizontal:absolute;mso-position-horizontal-relative:text;mso-position-vertical:absolute;mso-position-vertical-relative:text;v-text-anchor:top" o:gfxdata="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" stroked="f">
                 <v:textbox style="mso-fit-shape-to-text:t" inset="0,0,0,0">
                   <w:txbxContent>
                     <w:p>
@@ -8512,7 +8570,7 @@
                     <pic:cNvPicPr/>
                   </pic:nvPicPr>
                   <pic:blipFill rotWithShape="1">
-                    <a:blip r:embed="rId27">
+                    <a:blip r:embed="rId25">
                       <a:extLst>
                         <a:ext uri="{28A0092B-C50C-407E-A947-70E740481C1C}">
                           <a14:useLocalDpi xmlns:a14="http://schemas.microsoft.com/office/drawing/2010/main" val="0"/>
@@ -8603,7 +8661,7 @@
                                 <w:lang w:val="en-GB"/>
                               </w:rPr>
                             </w:pPr>
-                            <w:bookmarkStart w:id="25" w:name="_Ref403080345"/>
+                            <w:bookmarkStart w:id="26" w:name="_Ref403080345"/>
                             <w:r>
                               <w:rPr>
                                 <w:lang w:val="en-GB"/>
@@ -8632,7 +8690,7 @@
                             <w:r>
                               <w:fldChar w:fldCharType="end"/>
                             </w:r>
-                            <w:bookmarkEnd w:id="25"/>
+                            <w:bookmarkEnd w:id="26"/>
                             <w:r>
                               <w:rPr>
                                 <w:lang w:val="en-GB"/>
@@ -8680,7 +8738,7 @@
           </mc:Choice>
           <mc:Fallback>
             <w:pict>
-              <v:shape w14:anchorId="74754ED7" id="Textfeld 16" o:spid="_x0000_s1028" type="#_x0000_t202" style="position:absolute;margin-left:228.55pt;margin-top:262.3pt;width:266pt;height:.05pt;z-index:251665408;visibility:visible;mso-wrap-style:square;mso-wrap-distance-left:9pt;mso-wrap-distance-top:0;mso-wrap-distance-right:9pt;mso-wrap-distance-bottom:0;mso-position-horizontal:absolute;mso-position-horizontal-relative:text;mso-position-vertical:absolute;mso-position-vertical-relative:text;v-text-anchor:top" o:gfxdata="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" stroked="f">
+              <v:shape w14:anchorId="74754ED7" id="Textfeld 16" o:spid="_x0000_s1029" type="#_x0000_t202" style="position:absolute;margin-left:228.55pt;margin-top:262.3pt;width:266pt;height:.05pt;z-index:251665408;visibility:visible;mso-wrap-style:square;mso-wrap-distance-left:9pt;mso-wrap-distance-top:0;mso-wrap-distance-right:9pt;mso-wrap-distance-bottom:0;mso-position-horizontal:absolute;mso-position-horizontal-relative:text;mso-position-vertical:absolute;mso-position-vertical-relative:text;v-text-anchor:top" o:gfxdata="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" stroked="f">
                 <v:textbox style="mso-fit-shape-to-text:t" inset="0,0,0,0">
                   <w:txbxContent>
                     <w:p>
@@ -8790,7 +8848,7 @@
                     <pic:cNvPicPr/>
                   </pic:nvPicPr>
                   <pic:blipFill rotWithShape="1">
-                    <a:blip r:embed="rId28">
+                    <a:blip r:embed="rId26">
                       <a:extLst>
                         <a:ext uri="{28A0092B-C50C-407E-A947-70E740481C1C}">
                           <a14:useLocalDpi xmlns:a14="http://schemas.microsoft.com/office/drawing/2010/main" val="0"/>
@@ -8845,27 +8903,69 @@
         <w:rPr>
           <w:lang w:val="en-GB"/>
         </w:rPr>
-        <w:t xml:space="preserve">This may be due to the fact that all of these time series are taken from the same energy market. There may be regional differences but in general they are correlated. </w:t>
-      </w:r>
-    </w:p>
-    <w:p>
-      <w:pPr>
-        <w:rPr>
-          <w:lang w:val="en-GB"/>
-        </w:rPr>
-      </w:pPr>
-    </w:p>
-    <w:p>
-      <w:pPr>
-        <w:rPr>
-          <w:lang w:val="en-GB"/>
-        </w:rPr>
-      </w:pPr>
-      <w:r>
-        <w:rPr>
-          <w:lang w:val="en-GB"/>
-        </w:rPr>
-        <w:t xml:space="preserve">A simple test for stationarity is to print boxplots of the data and observe the variation from the mean. If datapoints are distributed evenly on both sides of the plots the series is said to be stationary. As can be observed from the series in </w:t>
+        <w:t xml:space="preserve">This may be due to the fact that all of these time series are taken from the same energy market. There may be regional differences but </w:t>
+      </w:r>
+      <w:r>
+        <w:rPr>
+          <w:lang w:val="en-GB"/>
+        </w:rPr>
+        <w:t>one can observe</w:t>
+      </w:r>
+      <w:r>
+        <w:rPr>
+          <w:lang w:val="en-GB"/>
+        </w:rPr>
+        <w:t xml:space="preserve"> </w:t>
+      </w:r>
+      <w:r>
+        <w:rPr>
+          <w:lang w:val="en-GB"/>
+        </w:rPr>
+        <w:t>strong</w:t>
+      </w:r>
+      <w:r>
+        <w:rPr>
+          <w:lang w:val="en-GB"/>
+        </w:rPr>
+        <w:t xml:space="preserve"> similarities as well</w:t>
+      </w:r>
+      <w:r>
+        <w:rPr>
+          <w:lang w:val="en-GB"/>
+        </w:rPr>
+        <w:t xml:space="preserve">. </w:t>
+      </w:r>
+    </w:p>
+    <w:p>
+      <w:pPr>
+        <w:rPr>
+          <w:lang w:val="en-GB"/>
+        </w:rPr>
+      </w:pPr>
+    </w:p>
+    <w:p>
+      <w:pPr>
+        <w:rPr>
+          <w:lang w:val="en-GB"/>
+        </w:rPr>
+      </w:pPr>
+      <w:r>
+        <w:rPr>
+          <w:lang w:val="en-GB"/>
+        </w:rPr>
+        <w:t xml:space="preserve">A simple test for stationarity is to print boxplots of the data and observe the variation from the mean. If datapoints are distributed evenly on both sides of the plots the series </w:t>
+      </w:r>
+      <w:r>
+        <w:rPr>
+          <w:lang w:val="en-GB"/>
+        </w:rPr>
+        <w:t xml:space="preserve">can be assumed </w:t>
+      </w:r>
+      <w:r>
+        <w:rPr>
+          <w:lang w:val="en-GB"/>
+        </w:rPr>
+        <w:t xml:space="preserve">to be stationary. As can be observed from the series in </w:t>
       </w:r>
       <w:r>
         <w:rPr>
@@ -8979,19 +9079,31 @@
         <w:rPr>
           <w:lang w:val="en-GB"/>
         </w:rPr>
-        <w:t xml:space="preserve">which means that the series are not considered </w:t>
-      </w:r>
-      <w:r>
-        <w:rPr>
-          <w:lang w:val="en-GB"/>
-        </w:rPr>
-        <w:t xml:space="preserve">to be </w:t>
-      </w:r>
-      <w:r>
-        <w:rPr>
-          <w:lang w:val="en-GB"/>
-        </w:rPr>
-        <w:t xml:space="preserve">stationary. </w:t>
+        <w:t xml:space="preserve">which </w:t>
+      </w:r>
+      <w:r>
+        <w:rPr>
+          <w:lang w:val="en-GB"/>
+        </w:rPr>
+        <w:t>implies</w:t>
+      </w:r>
+      <w:r>
+        <w:rPr>
+          <w:lang w:val="en-GB"/>
+        </w:rPr>
+        <w:t xml:space="preserve"> that the series </w:t>
+      </w:r>
+      <w:r>
+        <w:rPr>
+          <w:lang w:val="en-GB"/>
+        </w:rPr>
+        <w:t>can not be</w:t>
+      </w:r>
+      <w:r>
+        <w:rPr>
+          <w:lang w:val="en-GB"/>
+        </w:rPr>
+        <w:t xml:space="preserve"> considered stationary. </w:t>
       </w:r>
     </w:p>
     <w:p>
@@ -9008,14 +9120,14 @@
           <w:lang w:val="en-GB"/>
         </w:rPr>
       </w:pPr>
-      <w:bookmarkStart w:id="26" w:name="_Toc403113058"/>
+      <w:bookmarkStart w:id="28" w:name="_Toc403113058"/>
       <w:r>
         <w:rPr>
           <w:lang w:val="en-GB"/>
         </w:rPr>
         <w:t>Model Verification</w:t>
       </w:r>
-      <w:bookmarkEnd w:id="26"/>
+      <w:bookmarkEnd w:id="28"/>
     </w:p>
     <w:p>
       <w:pPr>
@@ -9057,14 +9169,14 @@
           <w:lang w:val="en-GB"/>
         </w:rPr>
       </w:pPr>
-      <w:bookmarkStart w:id="27" w:name="_Toc403113059"/>
+      <w:bookmarkStart w:id="29" w:name="_Toc403113059"/>
       <w:r>
         <w:rPr>
           <w:lang w:val="en-GB"/>
         </w:rPr>
         <w:t>Accuracy</w:t>
       </w:r>
-      <w:bookmarkEnd w:id="27"/>
+      <w:bookmarkEnd w:id="29"/>
     </w:p>
     <w:p>
       <w:pPr>
@@ -9088,13 +9200,67 @@
         <w:rPr>
           <w:lang w:val="en-GB"/>
         </w:rPr>
-        <w:t xml:space="preserve">the value difference between the actual and forecasted data points. </w:t>
-      </w:r>
-      <w:r>
-        <w:rPr>
-          <w:lang w:val="en-GB"/>
-        </w:rPr>
-        <w:t>The gaps between the actual and predicted data points</w:t>
+        <w:t>the value difference between the actual and forecasted</w:t>
+      </w:r>
+      <w:r>
+        <w:rPr>
+          <w:lang w:val="en-GB"/>
+        </w:rPr>
+        <w:t xml:space="preserve"> or fitted</w:t>
+      </w:r>
+      <w:r>
+        <w:rPr>
+          <w:lang w:val="en-GB"/>
+        </w:rPr>
+        <w:t xml:space="preserve"> data points. </w:t>
+      </w:r>
+      <w:r>
+        <w:rPr>
+          <w:lang w:val="en-GB"/>
+        </w:rPr>
+        <w:t>When a model is fitted to a timeseries (training set) there is a goodness-of-fit measure that compares the actual to the fitted data points within the series. The difference between the actual and fitted data points denotes the errors of in-sample data. When predicting data points outside of the training set the difference between actual and predicted values are</w:t>
+      </w:r>
+      <w:r>
+        <w:rPr>
+          <w:lang w:val="en-GB"/>
+        </w:rPr>
+        <w:t xml:space="preserve"> called</w:t>
+      </w:r>
+      <w:r>
+        <w:rPr>
+          <w:lang w:val="en-GB"/>
+        </w:rPr>
+        <w:t xml:space="preserve"> forecast errors of</w:t>
+      </w:r>
+      <w:r>
+        <w:rPr>
+          <w:lang w:val="en-GB"/>
+        </w:rPr>
+        <w:t xml:space="preserve"> the</w:t>
+      </w:r>
+      <w:r>
+        <w:rPr>
+          <w:lang w:val="en-GB"/>
+        </w:rPr>
+        <w:t xml:space="preserve"> out-of-sample data. </w:t>
+      </w:r>
+      <w:r>
+        <w:rPr>
+          <w:lang w:val="en-GB"/>
+        </w:rPr>
+        <w:t xml:space="preserve">The gaps between the actual and </w:t>
+      </w:r>
+      <w:r>
+        <w:rPr>
+          <w:lang w:val="en-GB"/>
+        </w:rPr>
+        <w:t xml:space="preserve">fitted or </w:t>
+      </w:r>
+      <w:r>
+        <w:rPr>
+          <w:lang w:val="en-GB"/>
+        </w:rPr>
+        <w:t>predicted data points</w:t>
       </w:r>
       <w:r>
         <w:rPr>
@@ -9123,14 +9289,14 @@
           <w:lang w:val="en-GB"/>
         </w:rPr>
       </w:pPr>
-      <w:bookmarkStart w:id="28" w:name="_Toc403113060"/>
+      <w:bookmarkStart w:id="30" w:name="_Toc403113060"/>
       <w:r>
         <w:rPr>
           <w:lang w:val="en-GB"/>
         </w:rPr>
         <w:t>Residual characteristics</w:t>
       </w:r>
-      <w:bookmarkEnd w:id="28"/>
+      <w:bookmarkEnd w:id="30"/>
     </w:p>
     <w:p>
       <w:pPr>
@@ -9178,19 +9344,14 @@
         <w:rPr>
           <w:lang w:val="en-GB"/>
         </w:rPr>
-        <w:t>Residuals of a</w:t>
-      </w:r>
-      <w:r>
-        <w:rPr>
-          <w:lang w:val="en-GB"/>
-        </w:rPr>
-        <w:t>n in-sample</w:t>
-      </w:r>
-      <w:r>
-        <w:rPr>
-          <w:lang w:val="en-GB"/>
-        </w:rPr>
-        <w:t xml:space="preserve"> forecast should be uncorrelated such that there </w:t>
+        <w:lastRenderedPageBreak/>
+        <w:t xml:space="preserve">Residuals </w:t>
+      </w:r>
+      <w:r>
+        <w:rPr>
+          <w:lang w:val="en-GB"/>
+        </w:rPr>
+        <w:t xml:space="preserve">should be uncorrelated such that there </w:t>
       </w:r>
       <w:r>
         <w:rPr>
@@ -9214,20 +9375,19 @@
         <w:rPr>
           <w:lang w:val="en-GB"/>
         </w:rPr>
-        <w:t>Residuals should exhibit a zero mean such that errors are spread evenly on average</w:t>
-      </w:r>
-    </w:p>
-    <w:p>
-      <w:pPr>
-        <w:rPr>
-          <w:lang w:val="en-GB"/>
-        </w:rPr>
-      </w:pPr>
-      <w:r>
-        <w:rPr>
-          <w:lang w:val="en-GB"/>
-        </w:rPr>
-        <w:lastRenderedPageBreak/>
+        <w:t>Residuals should exhibit a zero mean</w:t>
+      </w:r>
+    </w:p>
+    <w:p>
+      <w:pPr>
+        <w:rPr>
+          <w:lang w:val="en-GB"/>
+        </w:rPr>
+      </w:pPr>
+      <w:r>
+        <w:rPr>
+          <w:lang w:val="en-GB"/>
+        </w:rPr>
         <w:t xml:space="preserve">In addition, for easier calculation of prediction intervals, residuals should exhibit the following two characteristics: </w:t>
       </w:r>
     </w:p>
@@ -9313,13 +9473,25 @@
         <w:rPr>
           <w:lang w:val="en-GB"/>
         </w:rPr>
-        <w:t>However, c</w:t>
-      </w:r>
-      <w:r>
-        <w:rPr>
-          <w:lang w:val="en-GB"/>
-        </w:rPr>
-        <w:t>ompliance with above points just gives affirmati</w:t>
+        <w:t>Compliance</w:t>
+      </w:r>
+      <w:r>
+        <w:rPr>
+          <w:lang w:val="en-GB"/>
+        </w:rPr>
+        <w:t xml:space="preserve"> with </w:t>
+      </w:r>
+      <w:r>
+        <w:rPr>
+          <w:lang w:val="en-GB"/>
+        </w:rPr>
+        <w:t>the last two</w:t>
+      </w:r>
+      <w:r>
+        <w:rPr>
+          <w:lang w:val="en-GB"/>
+        </w:rPr>
+        <w:t xml:space="preserve"> points gives affirmati</w:t>
       </w:r>
       <w:r>
         <w:rPr>
@@ -9355,7 +9527,13 @@
         <w:rPr>
           <w:lang w:val="en-GB"/>
         </w:rPr>
-        <w:t>it does not mean that it can not</w:t>
+        <w:t>that</w:t>
+      </w:r>
+      <w:r>
+        <w:rPr>
+          <w:lang w:val="en-GB"/>
+        </w:rPr>
+        <w:t xml:space="preserve"> does not mean that it can not</w:t>
       </w:r>
       <w:r>
         <w:rPr>
@@ -9413,7 +9591,7 @@
         <w:rPr>
           <w:lang w:val="en-GB"/>
         </w:rPr>
-        <w:t xml:space="preserve"> of the above requirements there are two immediate options: </w:t>
+        <w:t xml:space="preserve"> of the above requirements there are two options: </w:t>
       </w:r>
     </w:p>
     <w:p>
@@ -9431,7 +9609,19 @@
         <w:rPr>
           <w:lang w:val="en-GB"/>
         </w:rPr>
-        <w:t>Plot a correlogram that shows correlations of forecast errors at different intervals (lags) whereby the values should not exceed the significance bounds. If more than one of these values clearly exceed the significance bounds the series is said to be correlated.</w:t>
+        <w:t xml:space="preserve">Plot a correlogram that shows correlations of forecast errors at different intervals (lags) whereby the values should not exceed the significance bounds. If more than one </w:t>
+      </w:r>
+      <w:r>
+        <w:rPr>
+          <w:lang w:val="en-GB"/>
+        </w:rPr>
+        <w:t xml:space="preserve">in 20 (5%) </w:t>
+      </w:r>
+      <w:r>
+        <w:rPr>
+          <w:lang w:val="en-GB"/>
+        </w:rPr>
+        <w:t>of these values clearly exceed the significance bounds the series is said to be correlated.</w:t>
       </w:r>
     </w:p>
     <w:p>
@@ -9595,7 +9785,7 @@
                     <pic:cNvPicPr/>
                   </pic:nvPicPr>
                   <pic:blipFill>
-                    <a:blip r:embed="rId29">
+                    <a:blip r:embed="rId27">
                       <a:extLst>
                         <a:ext uri="{28A0092B-C50C-407E-A947-70E740481C1C}">
                           <a14:useLocalDpi xmlns:a14="http://schemas.microsoft.com/office/drawing/2010/main" val="0"/>
@@ -12951,20 +13141,68 @@
         <w:rPr>
           <w:lang w:val="en-GB"/>
         </w:rPr>
-        <w:t xml:space="preserve">Since there is much more data available in this dataset the correlation increases dramatically. Also, the behaviour of the ARIMA models change as correlations increase with increasing time range. </w:t>
-      </w:r>
-    </w:p>
-    <w:p>
-      <w:pPr>
-        <w:rPr>
-          <w:lang w:val="en-GB"/>
-        </w:rPr>
-      </w:pPr>
-      <w:r>
-        <w:rPr>
-          <w:lang w:val="en-GB"/>
-        </w:rPr>
-        <w:t xml:space="preserve">Still, ARIMA models show much less evidence for correlations than the exponential smoothing models. The former provide a better fit for this data, however there might be other models showing a better fit. </w:t>
+        <w:t>Since there is much more data available in this dataset the correlation increases dramatically. Also, the</w:t>
+      </w:r>
+      <w:r>
+        <w:rPr>
+          <w:lang w:val="en-GB"/>
+        </w:rPr>
+        <w:t xml:space="preserve"> minimum X^2 Distribution value for </w:t>
+      </w:r>
+      <w:r>
+        <w:rPr>
+          <w:lang w:val="en-GB"/>
+        </w:rPr>
+        <w:t xml:space="preserve">ARIMA models </w:t>
+      </w:r>
+      <w:r>
+        <w:rPr>
+          <w:lang w:val="en-GB"/>
+        </w:rPr>
+        <w:t xml:space="preserve">can </w:t>
+      </w:r>
+      <w:r>
+        <w:rPr>
+          <w:lang w:val="en-GB"/>
+        </w:rPr>
+        <w:t xml:space="preserve">now </w:t>
+      </w:r>
+      <w:r>
+        <w:rPr>
+          <w:lang w:val="en-GB"/>
+        </w:rPr>
+        <w:t>be observed at the 2 weeks interval, which sums up to the same amount of data when sampled hourly for six months</w:t>
+      </w:r>
+      <w:r>
+        <w:rPr>
+          <w:lang w:val="en-GB"/>
+        </w:rPr>
+        <w:t xml:space="preserve">. </w:t>
+      </w:r>
+    </w:p>
+    <w:p>
+      <w:pPr>
+        <w:rPr>
+          <w:lang w:val="en-GB"/>
+        </w:rPr>
+      </w:pPr>
+      <w:r>
+        <w:rPr>
+          <w:lang w:val="en-GB"/>
+        </w:rPr>
+        <w:t xml:space="preserve">Still, ARIMA models show much less evidence for correlations than the exponential smoothing models. The former provide a better fit for this data, however there might </w:t>
+      </w:r>
+      <w:r>
+        <w:rPr>
+          <w:lang w:val="en-GB"/>
+        </w:rPr>
+        <w:t xml:space="preserve">still </w:t>
+      </w:r>
+      <w:r>
+        <w:rPr>
+          <w:lang w:val="en-GB"/>
+        </w:rPr>
+        <w:t xml:space="preserve">be other models showing a better fit. </w:t>
       </w:r>
     </w:p>
     <w:p>
@@ -15088,14 +15326,14 @@
           <w:lang w:val="en-GB"/>
         </w:rPr>
       </w:pPr>
-      <w:bookmarkStart w:id="29" w:name="_Toc403113061"/>
+      <w:bookmarkStart w:id="31" w:name="_Toc403113061"/>
       <w:r>
         <w:rPr>
           <w:lang w:val="en-GB"/>
         </w:rPr>
         <w:t>Accuracy measures</w:t>
       </w:r>
-      <w:bookmarkEnd w:id="29"/>
+      <w:bookmarkEnd w:id="31"/>
     </w:p>
     <w:p>
       <w:pPr>
@@ -16515,7 +16753,19 @@
         <w:rPr>
           <w:lang w:val="en-GB"/>
         </w:rPr>
-        <w:t xml:space="preserve">What can be deduced from the results is that the distribution of the forecast errors is biased which is clearly observed for the hourly time series data. For 5 minute datasets the plots are more evenly distributed around the mean, though variation is still not constant. </w:t>
+        <w:t xml:space="preserve">What can be deduced from the results is that the distribution of the forecast errors is biased which is clearly observed for the hourly time series data. For 5 minute datasets the plots are more evenly distributed around the mean, though variation is still </w:t>
+      </w:r>
+      <w:r>
+        <w:rPr>
+          <w:lang w:val="en-GB"/>
+        </w:rPr>
+        <w:t>present</w:t>
+      </w:r>
+      <w:r>
+        <w:rPr>
+          <w:lang w:val="en-GB"/>
+        </w:rPr>
+        <w:t xml:space="preserve">. </w:t>
       </w:r>
     </w:p>
     <w:p>
@@ -16574,7 +16824,7 @@
                     <pic:cNvPicPr/>
                   </pic:nvPicPr>
                   <pic:blipFill>
-                    <a:blip r:embed="rId30">
+                    <a:blip r:embed="rId28">
                       <a:extLst>
                         <a:ext uri="{28A0092B-C50C-407E-A947-70E740481C1C}">
                           <a14:useLocalDpi xmlns:a14="http://schemas.microsoft.com/office/drawing/2010/main" val="0"/>
@@ -16635,7 +16885,7 @@
                     <pic:cNvPicPr/>
                   </pic:nvPicPr>
                   <pic:blipFill>
-                    <a:blip r:embed="rId31" cstate="print">
+                    <a:blip r:embed="rId29" cstate="print">
                       <a:extLst>
                         <a:ext uri="{28A0092B-C50C-407E-A947-70E740481C1C}">
                           <a14:useLocalDpi xmlns:a14="http://schemas.microsoft.com/office/drawing/2010/main" val="0"/>
@@ -16749,7 +16999,7 @@
                     <pic:cNvPicPr/>
                   </pic:nvPicPr>
                   <pic:blipFill>
-                    <a:blip r:embed="rId32" cstate="print">
+                    <a:blip r:embed="rId30" cstate="print">
                       <a:extLst>
                         <a:ext uri="{28A0092B-C50C-407E-A947-70E740481C1C}">
                           <a14:useLocalDpi xmlns:a14="http://schemas.microsoft.com/office/drawing/2010/main" val="0"/>
@@ -16810,7 +17060,7 @@
                     <pic:cNvPicPr/>
                   </pic:nvPicPr>
                   <pic:blipFill>
-                    <a:blip r:embed="rId33">
+                    <a:blip r:embed="rId31">
                       <a:extLst>
                         <a:ext uri="{28A0092B-C50C-407E-A947-70E740481C1C}">
                           <a14:useLocalDpi xmlns:a14="http://schemas.microsoft.com/office/drawing/2010/main" val="0"/>
@@ -16887,7 +17137,7 @@
                     <pic:cNvPicPr/>
                   </pic:nvPicPr>
                   <pic:blipFill>
-                    <a:blip r:embed="rId34">
+                    <a:blip r:embed="rId32">
                       <a:extLst>
                         <a:ext uri="{28A0092B-C50C-407E-A947-70E740481C1C}">
                           <a14:useLocalDpi xmlns:a14="http://schemas.microsoft.com/office/drawing/2010/main" val="0"/>
@@ -16948,7 +17198,7 @@
                     <pic:cNvPicPr/>
                   </pic:nvPicPr>
                   <pic:blipFill>
-                    <a:blip r:embed="rId35">
+                    <a:blip r:embed="rId33">
                       <a:extLst>
                         <a:ext uri="{28A0092B-C50C-407E-A947-70E740481C1C}">
                           <a14:useLocalDpi xmlns:a14="http://schemas.microsoft.com/office/drawing/2010/main" val="0"/>
@@ -17073,12 +17323,15 @@
         </w:rPr>
         <w:t xml:space="preserve">Introduction to ARIMA time series modeling: </w:t>
       </w:r>
-      <w:r>
-        <w:rPr>
-          <w:lang w:val="en-GB"/>
-        </w:rPr>
-        <w:t>https://www.youtube.com/watch?v=Y2khrpVo6qI</w:t>
-      </w:r>
+      <w:hyperlink r:id="rId1" w:history="1">
+        <w:r>
+          <w:rPr>
+            <w:rStyle w:val="Hyperlink"/>
+            <w:lang w:val="en-GB"/>
+          </w:rPr>
+          <w:t>https://www.youtube.com/watch?v=Y2khrpVo6qI</w:t>
+        </w:r>
+      </w:hyperlink>
     </w:p>
   </w:footnote>
   <w:footnote w:id="2">
@@ -17107,12 +17360,15 @@
         </w:rPr>
         <w:t xml:space="preserve">Source: </w:t>
       </w:r>
-      <w:r>
-        <w:rPr>
-          <w:lang w:val="en-GB"/>
-        </w:rPr>
-        <w:t>https://stat.ethz.ch/pipermail/r-help/2004-April/049548.html</w:t>
-      </w:r>
+      <w:hyperlink r:id="rId2" w:history="1">
+        <w:r>
+          <w:rPr>
+            <w:rStyle w:val="Hyperlink"/>
+            <w:lang w:val="en-GB"/>
+          </w:rPr>
+          <w:t>https://stat.ethz.ch/pipermail/r-help/2004-April/049548.html</w:t>
+        </w:r>
+      </w:hyperlink>
     </w:p>
   </w:footnote>
   <w:footnote w:id="3">
@@ -17184,9 +17440,14 @@
       <w:pPr>
         <w:pStyle w:val="Funotentext"/>
       </w:pPr>
-      <w:r>
-        <w:t>http://www.burns-stat.com</w:t>
-      </w:r>
+      <w:hyperlink r:id="rId3" w:history="1">
+        <w:r>
+          <w:rPr>
+            <w:rStyle w:val="Hyperlink"/>
+          </w:rPr>
+          <w:t>http://www.burns-stat.com</w:t>
+        </w:r>
+      </w:hyperlink>
     </w:p>
   </w:footnote>
 </w:footnotes>
@@ -18724,76 +18985,7 @@
 </file>
 
 <file path=word/glossary/document.xml><?xml version="1.0" encoding="utf-8"?>
-<w:glossaryDocument xmlns:wpc="http://schemas.microsoft.com/office/word/2010/wordprocessingCanvas" xmlns:mc="http://schemas.openxmlformats.org/markup-compatibility/2006" xmlns:o="urn:schemas-microsoft-com:office:office" xmlns:r="http://schemas.openxmlformats.org/officeDocument/2006/relationships" xmlns:m="http://schemas.openxmlformats.org/officeDocument/2006/math" xmlns:v="urn:schemas-microsoft-com:vml" xmlns:wp14="http://schemas.microsoft.com/office/word/2010/wordprocessingDrawing" xmlns:wp="http://schemas.openxmlformats.org/drawingml/2006/wordprocessingDrawing" xmlns:w10="urn:schemas-microsoft-com:office:word" xmlns:w="http://schemas.openxmlformats.org/wordprocessingml/2006/main" xmlns:w14="http://schemas.microsoft.com/office/word/2010/wordml" xmlns:w15="http://schemas.microsoft.com/office/word/2012/wordml" xmlns:wpg="http://schemas.microsoft.com/office/word/2010/wordprocessingGroup" xmlns:wpi="http://schemas.microsoft.com/office/word/2010/wordprocessingInk" xmlns:wne="http://schemas.microsoft.com/office/word/2006/wordml" xmlns:wps="http://schemas.microsoft.com/office/word/2010/wordprocessingShape" mc:Ignorable="w14 w15 wp14">
-  <w:docParts>
-    <w:docPart>
-      <w:docPartPr>
-        <w:name w:val="11856390C6CA47C396B52FDFBABD4B17"/>
-        <w:category>
-          <w:name w:val="Allgemein"/>
-          <w:gallery w:val="placeholder"/>
-        </w:category>
-        <w:types>
-          <w:type w:val="bbPlcHdr"/>
-        </w:types>
-        <w:behaviors>
-          <w:behavior w:val="content"/>
-        </w:behaviors>
-        <w:guid w:val="{7543632C-C629-43FB-ABB7-340079354C77}"/>
-      </w:docPartPr>
-      <w:docPartBody>
-        <w:p>
-          <w:pPr>
-            <w:pStyle w:val="11856390C6CA47C396B52FDFBABD4B17"/>
-          </w:pPr>
-          <w:r>
-            <w:rPr>
-              <w:rFonts w:asciiTheme="majorHAnsi" w:eastAsiaTheme="majorEastAsia" w:hAnsiTheme="majorHAnsi" w:cstheme="majorBidi"/>
-              <w:caps/>
-              <w:color w:val="5B9BD5" w:themeColor="accent1"/>
-              <w:sz w:val="80"/>
-              <w:szCs w:val="80"/>
-              <w:lang w:val="de-DE"/>
-            </w:rPr>
-            <w:t>[Dokumenttitel]</w:t>
-          </w:r>
-        </w:p>
-      </w:docPartBody>
-    </w:docPart>
-    <w:docPart>
-      <w:docPartPr>
-        <w:name w:val="4BBA2671CA314BB8BD646CE5D16CA1D7"/>
-        <w:category>
-          <w:name w:val="Allgemein"/>
-          <w:gallery w:val="placeholder"/>
-        </w:category>
-        <w:types>
-          <w:type w:val="bbPlcHdr"/>
-        </w:types>
-        <w:behaviors>
-          <w:behavior w:val="content"/>
-        </w:behaviors>
-        <w:guid w:val="{B66A5118-9EF0-4178-AFC8-03889158292B}"/>
-      </w:docPartPr>
-      <w:docPartBody>
-        <w:p>
-          <w:pPr>
-            <w:pStyle w:val="4BBA2671CA314BB8BD646CE5D16CA1D7"/>
-          </w:pPr>
-          <w:r>
-            <w:rPr>
-              <w:color w:val="5B9BD5" w:themeColor="accent1"/>
-              <w:sz w:val="28"/>
-              <w:szCs w:val="28"/>
-              <w:lang w:val="de-DE"/>
-            </w:rPr>
-            <w:t>[Untertitel des Dokuments]</w:t>
-          </w:r>
-        </w:p>
-      </w:docPartBody>
-    </w:docPart>
-  </w:docParts>
-</w:glossaryDocument>
+<w:glossaryDocument xmlns:wpc="http://schemas.microsoft.com/office/word/2010/wordprocessingCanvas" xmlns:mc="http://schemas.openxmlformats.org/markup-compatibility/2006" xmlns:o="urn:schemas-microsoft-com:office:office" xmlns:r="http://schemas.openxmlformats.org/officeDocument/2006/relationships" xmlns:m="http://schemas.openxmlformats.org/officeDocument/2006/math" xmlns:v="urn:schemas-microsoft-com:vml" xmlns:wp14="http://schemas.microsoft.com/office/word/2010/wordprocessingDrawing" xmlns:wp="http://schemas.openxmlformats.org/drawingml/2006/wordprocessingDrawing" xmlns:w10="urn:schemas-microsoft-com:office:word" xmlns:w="http://schemas.openxmlformats.org/wordprocessingml/2006/main" xmlns:w14="http://schemas.microsoft.com/office/word/2010/wordml" xmlns:w15="http://schemas.microsoft.com/office/word/2012/wordml" xmlns:wpg="http://schemas.microsoft.com/office/word/2010/wordprocessingGroup" xmlns:wpi="http://schemas.microsoft.com/office/word/2010/wordprocessingInk" xmlns:wne="http://schemas.microsoft.com/office/word/2006/wordml" xmlns:wps="http://schemas.microsoft.com/office/word/2010/wordprocessingShape" mc:Ignorable="w14 w15 wp14"/>
 </file>
 
 <file path=word/glossary/fontTable.xml><?xml version="1.0" encoding="utf-8"?>
@@ -18873,12 +19065,14 @@
   </w:compat>
   <w:rsids>
     <w:rsidRoot w:val="004A2C39"/>
+    <w:rsid w:val="00057BFE"/>
     <w:rsid w:val="001B568C"/>
     <w:rsid w:val="004A2C39"/>
     <w:rsid w:val="00570167"/>
     <w:rsid w:val="00880216"/>
     <w:rsid w:val="00915698"/>
     <w:rsid w:val="00A460F4"/>
+    <w:rsid w:val="00CC7342"/>
     <w:rsid w:val="00D45822"/>
     <w:rsid w:val="00EC6093"/>
   </w:rsids>
@@ -19637,7 +19831,7 @@
 </file>
 
 <file path=customXml/itemProps2.xml><?xml version="1.0" encoding="utf-8"?>
-<ds:datastoreItem xmlns:ds="http://schemas.openxmlformats.org/officeDocument/2006/customXml" ds:itemID="{EE7065EB-B578-4EFF-B837-8B2EA6A428F3}">
+<ds:datastoreItem xmlns:ds="http://schemas.openxmlformats.org/officeDocument/2006/customXml" ds:itemID="{9ADFD5BC-81F4-4399-8673-01D5D81968CD}">
   <ds:schemaRefs>
     <ds:schemaRef ds:uri="http://schemas.openxmlformats.org/officeDocument/2006/bibliography"/>
   </ds:schemaRefs>

</xml_diff>